<commit_message>
Reports & additional requirements
</commit_message>
<xml_diff>
--- a/Documentation/System Design/Functional Requirements.docx
+++ b/Documentation/System Design/Functional Requirements.docx
@@ -1467,6 +1467,2528 @@
         </w:rPr>
         <w:t>Management reports for income analysis, pipeline projections and income trends</w:t>
       </w:r>
+    </w:p>
+    <w:p>
+      <w:pPr>
+        <w:spacing w:before="100" w:beforeAutospacing="1" w:after="100" w:afterAutospacing="1" w:line="240" w:lineRule="auto"/>
+        <w:ind w:left="360"/>
+        <w:rPr>
+          <w:rFonts w:ascii="Times New Roman" w:eastAsia="Times New Roman" w:hAnsi="Times New Roman" w:cs="Times New Roman"/>
+          <w:sz w:val="24"/>
+          <w:szCs w:val="24"/>
+          <w:lang w:eastAsia="en-JM"/>
+        </w:rPr>
+      </w:pPr>
+    </w:p>
+    <w:p>
+      <w:pPr>
+        <w:rPr>
+          <w:rFonts w:ascii="Times New Roman" w:eastAsia="Times New Roman" w:hAnsi="Times New Roman" w:cs="Times New Roman"/>
+          <w:sz w:val="24"/>
+          <w:szCs w:val="24"/>
+          <w:lang w:eastAsia="en-JM"/>
+        </w:rPr>
+      </w:pPr>
+      <w:r>
+        <w:rPr>
+          <w:rFonts w:ascii="Times New Roman" w:eastAsia="Times New Roman" w:hAnsi="Times New Roman" w:cs="Times New Roman"/>
+          <w:sz w:val="24"/>
+          <w:szCs w:val="24"/>
+          <w:lang w:eastAsia="en-JM"/>
+        </w:rPr>
+        <w:br w:type="page"/>
+      </w:r>
+    </w:p>
+    <w:p>
+      <w:pPr>
+        <w:spacing w:before="100" w:beforeAutospacing="1" w:after="100" w:afterAutospacing="1" w:line="240" w:lineRule="auto"/>
+        <w:ind w:left="360"/>
+        <w:jc w:val="center"/>
+        <w:rPr>
+          <w:rFonts w:ascii="Times New Roman" w:eastAsia="Times New Roman" w:hAnsi="Times New Roman" w:cs="Times New Roman"/>
+          <w:sz w:val="24"/>
+          <w:szCs w:val="24"/>
+          <w:lang w:eastAsia="en-JM"/>
+        </w:rPr>
+      </w:pPr>
+      <w:r>
+        <w:rPr>
+          <w:rFonts w:ascii="Times New Roman" w:eastAsia="Times New Roman" w:hAnsi="Times New Roman" w:cs="Times New Roman"/>
+          <w:sz w:val="24"/>
+          <w:szCs w:val="24"/>
+          <w:lang w:eastAsia="en-JM"/>
+        </w:rPr>
+        <w:lastRenderedPageBreak/>
+        <w:t>Functional Requirements from Anchor</w:t>
+      </w:r>
+    </w:p>
+    <w:p>
+      <w:pPr>
+        <w:pStyle w:val="ListParagraph"/>
+        <w:numPr>
+          <w:ilvl w:val="1"/>
+          <w:numId w:val="4"/>
+        </w:numPr>
+        <w:spacing w:after="0" w:line="240" w:lineRule="auto"/>
+        <w:rPr>
+          <w:rFonts w:ascii="Times New Roman" w:eastAsia="Times New Roman" w:hAnsi="Times New Roman" w:cs="Times New Roman"/>
+          <w:sz w:val="24"/>
+          <w:szCs w:val="24"/>
+          <w:lang w:eastAsia="en-JM"/>
+        </w:rPr>
+      </w:pPr>
+      <w:r>
+        <w:rPr>
+          <w:rFonts w:ascii="MS Reference Sans Serif" w:eastAsia="Times New Roman" w:hAnsi="MS Reference Sans Serif" w:cs="Times New Roman"/>
+          <w:sz w:val="20"/>
+          <w:szCs w:val="20"/>
+          <w:lang w:eastAsia="en-JM"/>
+        </w:rPr>
+        <w:t>After importing a text file royalty statement, we need to have the ability to convert XCEL so we can easily sort by whatever categories we need to</w:t>
+      </w:r>
+    </w:p>
+    <w:p>
+      <w:pPr>
+        <w:pStyle w:val="ListParagraph"/>
+        <w:numPr>
+          <w:ilvl w:val="1"/>
+          <w:numId w:val="4"/>
+        </w:numPr>
+        <w:spacing w:after="0" w:line="240" w:lineRule="auto"/>
+        <w:rPr>
+          <w:rFonts w:ascii="Times New Roman" w:eastAsia="Times New Roman" w:hAnsi="Times New Roman" w:cs="Times New Roman"/>
+          <w:sz w:val="24"/>
+          <w:szCs w:val="24"/>
+          <w:lang w:eastAsia="en-JM"/>
+        </w:rPr>
+      </w:pPr>
+      <w:r>
+        <w:rPr>
+          <w:rFonts w:ascii="MS Reference Sans Serif" w:eastAsia="Times New Roman" w:hAnsi="MS Reference Sans Serif" w:cs="Times New Roman"/>
+          <w:sz w:val="20"/>
+          <w:szCs w:val="20"/>
+          <w:lang w:eastAsia="en-JM"/>
+        </w:rPr>
+        <w:t>Create &amp; save incoming statement upload template for future incoming statements instead of going over the process of creating a new template.</w:t>
+      </w:r>
+    </w:p>
+    <w:p>
+      <w:pPr>
+        <w:pStyle w:val="ListParagraph"/>
+        <w:numPr>
+          <w:ilvl w:val="1"/>
+          <w:numId w:val="4"/>
+        </w:numPr>
+        <w:spacing w:after="0" w:line="240" w:lineRule="auto"/>
+        <w:rPr>
+          <w:rFonts w:ascii="Times New Roman" w:eastAsia="Times New Roman" w:hAnsi="Times New Roman" w:cs="Times New Roman"/>
+          <w:sz w:val="24"/>
+          <w:szCs w:val="24"/>
+          <w:lang w:eastAsia="en-JM"/>
+        </w:rPr>
+      </w:pPr>
+      <w:r>
+        <w:rPr>
+          <w:rFonts w:ascii="MS Reference Sans Serif" w:eastAsia="Times New Roman" w:hAnsi="MS Reference Sans Serif" w:cs="Times New Roman"/>
+          <w:sz w:val="20"/>
+          <w:szCs w:val="20"/>
+          <w:lang w:eastAsia="en-JM"/>
+        </w:rPr>
+        <w:t>Some incoming statements have abbreviations/legend for different income/earning categories for which we will not be required to compute pay so I would like to total them</w:t>
+      </w:r>
+    </w:p>
+    <w:p>
+      <w:pPr>
+        <w:pStyle w:val="ListParagraph"/>
+        <w:numPr>
+          <w:ilvl w:val="1"/>
+          <w:numId w:val="4"/>
+        </w:numPr>
+        <w:spacing w:after="0" w:line="240" w:lineRule="auto"/>
+        <w:rPr>
+          <w:rFonts w:ascii="Times New Roman" w:eastAsia="Times New Roman" w:hAnsi="Times New Roman" w:cs="Times New Roman"/>
+          <w:sz w:val="24"/>
+          <w:szCs w:val="24"/>
+          <w:lang w:eastAsia="en-JM"/>
+        </w:rPr>
+      </w:pPr>
+      <w:proofErr w:type="gramStart"/>
+      <w:r>
+        <w:rPr>
+          <w:rFonts w:ascii="MS Reference Sans Serif" w:eastAsia="Times New Roman" w:hAnsi="MS Reference Sans Serif" w:cs="Times New Roman"/>
+          <w:sz w:val="20"/>
+          <w:szCs w:val="20"/>
+          <w:lang w:eastAsia="en-JM"/>
+        </w:rPr>
+        <w:t>one</w:t>
+      </w:r>
+      <w:proofErr w:type="gramEnd"/>
+      <w:r>
+        <w:rPr>
+          <w:rFonts w:ascii="MS Reference Sans Serif" w:eastAsia="Times New Roman" w:hAnsi="MS Reference Sans Serif" w:cs="Times New Roman"/>
+          <w:sz w:val="20"/>
+          <w:szCs w:val="20"/>
+          <w:lang w:eastAsia="en-JM"/>
+        </w:rPr>
+        <w:t xml:space="preserve"> song on an incoming statement can have 30 line entries but we only need to total 20 for calculation/payment to writers. This can be solved by XCEL Template with a check box before inputting into Publishing Package. </w:t>
+      </w:r>
+      <w:r>
+        <w:rPr>
+          <w:rFonts w:ascii="Times New Roman" w:eastAsia="Times New Roman" w:hAnsi="Times New Roman" w:cs="Times New Roman"/>
+          <w:sz w:val="24"/>
+          <w:szCs w:val="24"/>
+          <w:lang w:eastAsia="en-JM"/>
+        </w:rPr>
+        <w:t> </w:t>
+      </w:r>
+    </w:p>
+    <w:p>
+      <w:pPr>
+        <w:pStyle w:val="ListParagraph"/>
+        <w:spacing w:after="0" w:line="240" w:lineRule="auto"/>
+        <w:ind w:left="1440"/>
+        <w:rPr>
+          <w:rFonts w:ascii="Times New Roman" w:eastAsia="Times New Roman" w:hAnsi="Times New Roman" w:cs="Times New Roman"/>
+          <w:sz w:val="24"/>
+          <w:szCs w:val="24"/>
+          <w:lang w:eastAsia="en-JM"/>
+        </w:rPr>
+      </w:pPr>
+    </w:p>
+    <w:p>
+      <w:pPr>
+        <w:spacing w:after="0" w:line="240" w:lineRule="auto"/>
+        <w:rPr>
+          <w:rFonts w:ascii="Times New Roman" w:eastAsia="Times New Roman" w:hAnsi="Times New Roman" w:cs="Times New Roman"/>
+          <w:sz w:val="24"/>
+          <w:szCs w:val="24"/>
+          <w:lang w:eastAsia="en-JM"/>
+        </w:rPr>
+      </w:pPr>
+      <w:proofErr w:type="gramStart"/>
+      <w:r>
+        <w:rPr>
+          <w:rFonts w:ascii="MS Reference Sans Serif" w:eastAsia="Times New Roman" w:hAnsi="MS Reference Sans Serif" w:cs="Times New Roman"/>
+          <w:sz w:val="20"/>
+          <w:szCs w:val="20"/>
+          <w:lang w:eastAsia="en-JM"/>
+        </w:rPr>
+        <w:t>a</w:t>
+      </w:r>
+      <w:proofErr w:type="gramEnd"/>
+      <w:r>
+        <w:rPr>
+          <w:rFonts w:ascii="MS Reference Sans Serif" w:eastAsia="Times New Roman" w:hAnsi="MS Reference Sans Serif" w:cs="Times New Roman"/>
+          <w:sz w:val="20"/>
+          <w:szCs w:val="20"/>
+          <w:lang w:eastAsia="en-JM"/>
+        </w:rPr>
+        <w:t xml:space="preserve"> master report history section </w:t>
+      </w:r>
+    </w:p>
+    <w:p>
+      <w:pPr>
+        <w:spacing w:after="0" w:line="240" w:lineRule="auto"/>
+        <w:rPr>
+          <w:rFonts w:ascii="Times New Roman" w:eastAsia="Times New Roman" w:hAnsi="Times New Roman" w:cs="Times New Roman"/>
+          <w:sz w:val="24"/>
+          <w:szCs w:val="24"/>
+          <w:lang w:eastAsia="en-JM"/>
+        </w:rPr>
+      </w:pPr>
+      <w:r>
+        <w:rPr>
+          <w:rFonts w:ascii="MS Reference Sans Serif" w:eastAsia="Times New Roman" w:hAnsi="MS Reference Sans Serif" w:cs="Times New Roman"/>
+          <w:sz w:val="20"/>
+          <w:szCs w:val="20"/>
+          <w:lang w:eastAsia="en-JM"/>
+        </w:rPr>
+        <w:t>All Reports show # of pages in Document</w:t>
+      </w:r>
+    </w:p>
+    <w:p>
+      <w:pPr>
+        <w:spacing w:after="0" w:line="240" w:lineRule="auto"/>
+        <w:rPr>
+          <w:rFonts w:ascii="Times New Roman" w:eastAsia="Times New Roman" w:hAnsi="Times New Roman" w:cs="Times New Roman"/>
+          <w:sz w:val="24"/>
+          <w:szCs w:val="24"/>
+          <w:lang w:eastAsia="en-JM"/>
+        </w:rPr>
+      </w:pPr>
+      <w:r>
+        <w:rPr>
+          <w:rFonts w:ascii="MS Reference Sans Serif" w:eastAsia="Times New Roman" w:hAnsi="MS Reference Sans Serif" w:cs="Times New Roman"/>
+          <w:sz w:val="20"/>
+          <w:szCs w:val="20"/>
+          <w:lang w:eastAsia="en-JM"/>
+        </w:rPr>
+        <w:t>Ability to reprint selected pages</w:t>
+      </w:r>
+    </w:p>
+    <w:p>
+      <w:pPr>
+        <w:spacing w:after="0" w:line="240" w:lineRule="auto"/>
+        <w:rPr>
+          <w:rFonts w:ascii="Times New Roman" w:eastAsia="Times New Roman" w:hAnsi="Times New Roman" w:cs="Times New Roman"/>
+          <w:sz w:val="24"/>
+          <w:szCs w:val="24"/>
+          <w:lang w:eastAsia="en-JM"/>
+        </w:rPr>
+      </w:pPr>
+      <w:r>
+        <w:rPr>
+          <w:rFonts w:ascii="MS Reference Sans Serif" w:eastAsia="Times New Roman" w:hAnsi="MS Reference Sans Serif" w:cs="Times New Roman"/>
+          <w:sz w:val="20"/>
+          <w:szCs w:val="20"/>
+          <w:lang w:eastAsia="en-JM"/>
+        </w:rPr>
+        <w:t>All reports printed to store report request info/Data so that if a reprint is required</w:t>
+      </w:r>
+      <w:proofErr w:type="gramStart"/>
+      <w:r>
+        <w:rPr>
+          <w:rFonts w:ascii="MS Reference Sans Serif" w:eastAsia="Times New Roman" w:hAnsi="MS Reference Sans Serif" w:cs="Times New Roman"/>
+          <w:sz w:val="20"/>
+          <w:szCs w:val="20"/>
+          <w:lang w:eastAsia="en-JM"/>
+        </w:rPr>
+        <w:t>  if</w:t>
+      </w:r>
+      <w:proofErr w:type="gramEnd"/>
+      <w:r>
+        <w:rPr>
+          <w:rFonts w:ascii="MS Reference Sans Serif" w:eastAsia="Times New Roman" w:hAnsi="MS Reference Sans Serif" w:cs="Times New Roman"/>
+          <w:sz w:val="20"/>
+          <w:szCs w:val="20"/>
+          <w:lang w:eastAsia="en-JM"/>
+        </w:rPr>
+        <w:t xml:space="preserve"> can be done whole or in part</w:t>
+      </w:r>
+    </w:p>
+    <w:p>
+      <w:pPr>
+        <w:spacing w:after="0" w:line="240" w:lineRule="auto"/>
+        <w:rPr>
+          <w:rFonts w:ascii="Times New Roman" w:eastAsia="Times New Roman" w:hAnsi="Times New Roman" w:cs="Times New Roman"/>
+          <w:sz w:val="24"/>
+          <w:szCs w:val="24"/>
+          <w:lang w:eastAsia="en-JM"/>
+        </w:rPr>
+      </w:pPr>
+      <w:proofErr w:type="gramStart"/>
+      <w:r>
+        <w:rPr>
+          <w:rFonts w:ascii="MS Reference Sans Serif" w:eastAsia="Times New Roman" w:hAnsi="MS Reference Sans Serif" w:cs="Times New Roman"/>
+          <w:sz w:val="20"/>
+          <w:szCs w:val="20"/>
+          <w:lang w:eastAsia="en-JM"/>
+        </w:rPr>
+        <w:t>a</w:t>
+      </w:r>
+      <w:proofErr w:type="gramEnd"/>
+      <w:r>
+        <w:rPr>
+          <w:rFonts w:ascii="MS Reference Sans Serif" w:eastAsia="Times New Roman" w:hAnsi="MS Reference Sans Serif" w:cs="Times New Roman"/>
+          <w:sz w:val="20"/>
+          <w:szCs w:val="20"/>
+          <w:lang w:eastAsia="en-JM"/>
+        </w:rPr>
+        <w:t xml:space="preserve"> master report history section </w:t>
+      </w:r>
+    </w:p>
+    <w:p>
+      <w:pPr>
+        <w:spacing w:after="0" w:line="240" w:lineRule="auto"/>
+        <w:rPr>
+          <w:rFonts w:ascii="Times New Roman" w:eastAsia="Times New Roman" w:hAnsi="Times New Roman" w:cs="Times New Roman"/>
+          <w:sz w:val="24"/>
+          <w:szCs w:val="24"/>
+          <w:lang w:eastAsia="en-JM"/>
+        </w:rPr>
+      </w:pPr>
+      <w:r>
+        <w:rPr>
+          <w:rFonts w:ascii="MS Reference Sans Serif" w:eastAsia="Times New Roman" w:hAnsi="MS Reference Sans Serif" w:cs="Times New Roman"/>
+          <w:sz w:val="20"/>
+          <w:szCs w:val="20"/>
+          <w:lang w:eastAsia="en-JM"/>
+        </w:rPr>
+        <w:t xml:space="preserve">Reports front sheet should have Header/logo etc with a ¼ inch margin but all other pages should show report </w:t>
+      </w:r>
+      <w:proofErr w:type="spellStart"/>
+      <w:r>
+        <w:rPr>
+          <w:rFonts w:ascii="MS Reference Sans Serif" w:eastAsia="Times New Roman" w:hAnsi="MS Reference Sans Serif" w:cs="Times New Roman"/>
+          <w:sz w:val="20"/>
+          <w:szCs w:val="20"/>
+          <w:lang w:eastAsia="en-JM"/>
+        </w:rPr>
+        <w:t>name</w:t>
+      </w:r>
+      <w:proofErr w:type="gramStart"/>
+      <w:r>
+        <w:rPr>
+          <w:rFonts w:ascii="MS Reference Sans Serif" w:eastAsia="Times New Roman" w:hAnsi="MS Reference Sans Serif" w:cs="Times New Roman"/>
+          <w:sz w:val="20"/>
+          <w:szCs w:val="20"/>
+          <w:lang w:eastAsia="en-JM"/>
+        </w:rPr>
+        <w:t>,date</w:t>
+      </w:r>
+      <w:proofErr w:type="spellEnd"/>
+      <w:proofErr w:type="gramEnd"/>
+      <w:r>
+        <w:rPr>
+          <w:rFonts w:ascii="MS Reference Sans Serif" w:eastAsia="Times New Roman" w:hAnsi="MS Reference Sans Serif" w:cs="Times New Roman"/>
+          <w:sz w:val="20"/>
+          <w:szCs w:val="20"/>
+          <w:lang w:eastAsia="en-JM"/>
+        </w:rPr>
+        <w:t xml:space="preserve"> &amp; pages # on the bottom</w:t>
+      </w:r>
+    </w:p>
+    <w:p>
+      <w:pPr>
+        <w:spacing w:after="0" w:line="240" w:lineRule="auto"/>
+        <w:rPr>
+          <w:rFonts w:ascii="Times New Roman" w:eastAsia="Times New Roman" w:hAnsi="Times New Roman" w:cs="Times New Roman"/>
+          <w:sz w:val="24"/>
+          <w:szCs w:val="24"/>
+          <w:lang w:eastAsia="en-JM"/>
+        </w:rPr>
+      </w:pPr>
+      <w:r>
+        <w:rPr>
+          <w:rFonts w:ascii="MS Reference Sans Serif" w:eastAsia="Times New Roman" w:hAnsi="MS Reference Sans Serif" w:cs="Times New Roman"/>
+          <w:sz w:val="20"/>
+          <w:szCs w:val="20"/>
+          <w:lang w:eastAsia="en-JM"/>
+        </w:rPr>
+        <w:t xml:space="preserve">User with Security level to have the Ability to change </w:t>
+      </w:r>
+      <w:proofErr w:type="gramStart"/>
+      <w:r>
+        <w:rPr>
+          <w:rFonts w:ascii="MS Reference Sans Serif" w:eastAsia="Times New Roman" w:hAnsi="MS Reference Sans Serif" w:cs="Times New Roman"/>
+          <w:sz w:val="20"/>
+          <w:szCs w:val="20"/>
+          <w:lang w:eastAsia="en-JM"/>
+        </w:rPr>
+        <w:t>a report</w:t>
+      </w:r>
+      <w:proofErr w:type="gramEnd"/>
+      <w:r>
+        <w:rPr>
+          <w:rFonts w:ascii="MS Reference Sans Serif" w:eastAsia="Times New Roman" w:hAnsi="MS Reference Sans Serif" w:cs="Times New Roman"/>
+          <w:sz w:val="20"/>
+          <w:szCs w:val="20"/>
+          <w:lang w:eastAsia="en-JM"/>
+        </w:rPr>
+        <w:t xml:space="preserve"> #</w:t>
+      </w:r>
+    </w:p>
+    <w:p>
+      <w:pPr>
+        <w:spacing w:after="0" w:line="240" w:lineRule="auto"/>
+        <w:rPr>
+          <w:rFonts w:ascii="Times New Roman" w:eastAsia="Times New Roman" w:hAnsi="Times New Roman" w:cs="Times New Roman"/>
+          <w:sz w:val="24"/>
+          <w:szCs w:val="24"/>
+          <w:lang w:eastAsia="en-JM"/>
+        </w:rPr>
+      </w:pPr>
+      <w:r>
+        <w:rPr>
+          <w:rFonts w:ascii="MS Reference Sans Serif" w:eastAsia="Times New Roman" w:hAnsi="MS Reference Sans Serif" w:cs="Times New Roman"/>
+          <w:sz w:val="20"/>
+          <w:szCs w:val="20"/>
+          <w:lang w:eastAsia="en-JM"/>
+        </w:rPr>
+        <w:t>A full query section to customize any requested report</w:t>
+      </w:r>
+    </w:p>
+    <w:p>
+      <w:pPr>
+        <w:spacing w:after="0" w:line="240" w:lineRule="auto"/>
+        <w:rPr>
+          <w:rFonts w:ascii="Times New Roman" w:eastAsia="Times New Roman" w:hAnsi="Times New Roman" w:cs="Times New Roman"/>
+          <w:sz w:val="24"/>
+          <w:szCs w:val="24"/>
+          <w:lang w:eastAsia="en-JM"/>
+        </w:rPr>
+      </w:pPr>
+      <w:r>
+        <w:rPr>
+          <w:rFonts w:ascii="MS Reference Sans Serif" w:eastAsia="Times New Roman" w:hAnsi="MS Reference Sans Serif" w:cs="Times New Roman"/>
+          <w:sz w:val="20"/>
+          <w:szCs w:val="20"/>
+          <w:lang w:eastAsia="en-JM"/>
+        </w:rPr>
+        <w:t xml:space="preserve">Ability to email statements as </w:t>
+      </w:r>
+      <w:proofErr w:type="spellStart"/>
+      <w:r>
+        <w:rPr>
+          <w:rFonts w:ascii="MS Reference Sans Serif" w:eastAsia="Times New Roman" w:hAnsi="MS Reference Sans Serif" w:cs="Times New Roman"/>
+          <w:sz w:val="20"/>
+          <w:szCs w:val="20"/>
+          <w:lang w:eastAsia="en-JM"/>
+        </w:rPr>
+        <w:t>pdf</w:t>
+      </w:r>
+      <w:proofErr w:type="spellEnd"/>
+      <w:r>
+        <w:rPr>
+          <w:rFonts w:ascii="MS Reference Sans Serif" w:eastAsia="Times New Roman" w:hAnsi="MS Reference Sans Serif" w:cs="Times New Roman"/>
+          <w:sz w:val="20"/>
+          <w:szCs w:val="20"/>
+          <w:lang w:eastAsia="en-JM"/>
+        </w:rPr>
+        <w:t xml:space="preserve"> directly from program when choosing print option</w:t>
+      </w:r>
+    </w:p>
+    <w:p>
+      <w:pPr>
+        <w:spacing w:after="0" w:line="240" w:lineRule="auto"/>
+        <w:rPr>
+          <w:rFonts w:ascii="Times New Roman" w:eastAsia="Times New Roman" w:hAnsi="Times New Roman" w:cs="Times New Roman"/>
+          <w:sz w:val="24"/>
+          <w:szCs w:val="24"/>
+          <w:lang w:eastAsia="en-JM"/>
+        </w:rPr>
+      </w:pPr>
+      <w:r>
+        <w:rPr>
+          <w:rFonts w:ascii="MS Reference Sans Serif" w:eastAsia="Times New Roman" w:hAnsi="MS Reference Sans Serif" w:cs="Times New Roman"/>
+          <w:sz w:val="20"/>
+          <w:szCs w:val="20"/>
+          <w:lang w:eastAsia="en-JM"/>
+        </w:rPr>
+        <w:t>Ability to create multiple Companies all with same feature</w:t>
+      </w:r>
+    </w:p>
+    <w:p>
+      <w:pPr>
+        <w:spacing w:after="0" w:line="240" w:lineRule="auto"/>
+        <w:rPr>
+          <w:rFonts w:ascii="Times New Roman" w:eastAsia="Times New Roman" w:hAnsi="Times New Roman" w:cs="Times New Roman"/>
+          <w:sz w:val="24"/>
+          <w:szCs w:val="24"/>
+          <w:lang w:eastAsia="en-JM"/>
+        </w:rPr>
+      </w:pPr>
+      <w:r>
+        <w:rPr>
+          <w:rFonts w:ascii="MS Reference Sans Serif" w:eastAsia="Times New Roman" w:hAnsi="MS Reference Sans Serif" w:cs="Times New Roman"/>
+          <w:sz w:val="20"/>
+          <w:szCs w:val="20"/>
+          <w:lang w:eastAsia="en-JM"/>
+        </w:rPr>
+        <w:t>Recover any advance paid to writers or publishers over # of statements or % or amount</w:t>
+      </w:r>
+    </w:p>
+    <w:p>
+      <w:pPr>
+        <w:spacing w:after="0" w:line="240" w:lineRule="auto"/>
+        <w:rPr>
+          <w:rFonts w:ascii="Times New Roman" w:eastAsia="Times New Roman" w:hAnsi="Times New Roman" w:cs="Times New Roman"/>
+          <w:sz w:val="24"/>
+          <w:szCs w:val="24"/>
+          <w:lang w:eastAsia="en-JM"/>
+        </w:rPr>
+      </w:pPr>
+      <w:r>
+        <w:rPr>
+          <w:rFonts w:ascii="Times New Roman" w:eastAsia="Times New Roman" w:hAnsi="Times New Roman" w:cs="Times New Roman"/>
+          <w:sz w:val="24"/>
+          <w:szCs w:val="24"/>
+          <w:lang w:eastAsia="en-JM"/>
+        </w:rPr>
+        <w:t> </w:t>
+      </w:r>
+    </w:p>
+    <w:p>
+      <w:pPr>
+        <w:spacing w:after="0" w:line="240" w:lineRule="auto"/>
+        <w:rPr>
+          <w:rFonts w:ascii="Times New Roman" w:eastAsia="Times New Roman" w:hAnsi="Times New Roman" w:cs="Times New Roman"/>
+          <w:sz w:val="24"/>
+          <w:szCs w:val="24"/>
+          <w:lang w:eastAsia="en-JM"/>
+        </w:rPr>
+      </w:pPr>
+      <w:r>
+        <w:rPr>
+          <w:rFonts w:ascii="MS Reference Sans Serif" w:eastAsia="Times New Roman" w:hAnsi="MS Reference Sans Serif" w:cs="Times New Roman"/>
+          <w:b/>
+          <w:bCs/>
+          <w:color w:val="FF0000"/>
+          <w:sz w:val="20"/>
+          <w:lang w:eastAsia="en-JM"/>
+        </w:rPr>
+        <w:t>CATALOG ENTRY with the ability to print with or without alternate titles &amp; or comments</w:t>
+      </w:r>
+    </w:p>
+    <w:p>
+      <w:pPr>
+        <w:spacing w:after="0" w:line="240" w:lineRule="auto"/>
+        <w:rPr>
+          <w:rFonts w:ascii="Times New Roman" w:eastAsia="Times New Roman" w:hAnsi="Times New Roman" w:cs="Times New Roman"/>
+          <w:sz w:val="24"/>
+          <w:szCs w:val="24"/>
+          <w:lang w:eastAsia="en-JM"/>
+        </w:rPr>
+      </w:pPr>
+      <w:r>
+        <w:rPr>
+          <w:rFonts w:ascii="MS Reference Sans Serif" w:eastAsia="Times New Roman" w:hAnsi="MS Reference Sans Serif" w:cs="Times New Roman"/>
+          <w:sz w:val="20"/>
+          <w:szCs w:val="20"/>
+          <w:lang w:eastAsia="en-JM"/>
+        </w:rPr>
+        <w:t xml:space="preserve">Each </w:t>
+      </w:r>
+      <w:proofErr w:type="spellStart"/>
+      <w:r>
+        <w:rPr>
+          <w:rFonts w:ascii="MS Reference Sans Serif" w:eastAsia="Times New Roman" w:hAnsi="MS Reference Sans Serif" w:cs="Times New Roman"/>
+          <w:sz w:val="20"/>
+          <w:szCs w:val="20"/>
+          <w:lang w:eastAsia="en-JM"/>
+        </w:rPr>
+        <w:t>catalog</w:t>
+      </w:r>
+      <w:proofErr w:type="spellEnd"/>
+      <w:r>
+        <w:rPr>
+          <w:rFonts w:ascii="MS Reference Sans Serif" w:eastAsia="Times New Roman" w:hAnsi="MS Reference Sans Serif" w:cs="Times New Roman"/>
+          <w:sz w:val="20"/>
+          <w:szCs w:val="20"/>
+          <w:lang w:eastAsia="en-JM"/>
+        </w:rPr>
+        <w:t xml:space="preserve"> should have unlimited alternate titles with performer for each</w:t>
+      </w:r>
+    </w:p>
+    <w:p>
+      <w:pPr>
+        <w:spacing w:after="0" w:line="240" w:lineRule="auto"/>
+        <w:rPr>
+          <w:rFonts w:ascii="Times New Roman" w:eastAsia="Times New Roman" w:hAnsi="Times New Roman" w:cs="Times New Roman"/>
+          <w:sz w:val="24"/>
+          <w:szCs w:val="24"/>
+          <w:lang w:eastAsia="en-JM"/>
+        </w:rPr>
+      </w:pPr>
+      <w:r>
+        <w:rPr>
+          <w:rFonts w:ascii="MS Reference Sans Serif" w:eastAsia="Times New Roman" w:hAnsi="MS Reference Sans Serif" w:cs="Times New Roman"/>
+          <w:sz w:val="20"/>
+          <w:szCs w:val="20"/>
+          <w:lang w:eastAsia="en-JM"/>
+        </w:rPr>
+        <w:t xml:space="preserve">Each </w:t>
+      </w:r>
+      <w:proofErr w:type="spellStart"/>
+      <w:r>
+        <w:rPr>
+          <w:rFonts w:ascii="MS Reference Sans Serif" w:eastAsia="Times New Roman" w:hAnsi="MS Reference Sans Serif" w:cs="Times New Roman"/>
+          <w:sz w:val="20"/>
+          <w:szCs w:val="20"/>
+          <w:lang w:eastAsia="en-JM"/>
+        </w:rPr>
+        <w:t>catalog</w:t>
+      </w:r>
+      <w:proofErr w:type="spellEnd"/>
+      <w:r>
+        <w:rPr>
+          <w:rFonts w:ascii="MS Reference Sans Serif" w:eastAsia="Times New Roman" w:hAnsi="MS Reference Sans Serif" w:cs="Times New Roman"/>
+          <w:sz w:val="20"/>
+          <w:szCs w:val="20"/>
+          <w:lang w:eastAsia="en-JM"/>
+        </w:rPr>
+        <w:t xml:space="preserve"> &amp; alternate titles should have unlimited comment filed for each</w:t>
+      </w:r>
+    </w:p>
+    <w:p>
+      <w:pPr>
+        <w:spacing w:after="0" w:line="240" w:lineRule="auto"/>
+        <w:rPr>
+          <w:rFonts w:ascii="Times New Roman" w:eastAsia="Times New Roman" w:hAnsi="Times New Roman" w:cs="Times New Roman"/>
+          <w:sz w:val="24"/>
+          <w:szCs w:val="24"/>
+          <w:lang w:eastAsia="en-JM"/>
+        </w:rPr>
+      </w:pPr>
+      <w:r>
+        <w:rPr>
+          <w:rFonts w:ascii="Times New Roman" w:eastAsia="Times New Roman" w:hAnsi="Times New Roman" w:cs="Times New Roman"/>
+          <w:sz w:val="24"/>
+          <w:szCs w:val="24"/>
+          <w:lang w:eastAsia="en-JM"/>
+        </w:rPr>
+        <w:t xml:space="preserve">Each change to a </w:t>
+      </w:r>
+      <w:proofErr w:type="spellStart"/>
+      <w:r>
+        <w:rPr>
+          <w:rFonts w:ascii="Times New Roman" w:eastAsia="Times New Roman" w:hAnsi="Times New Roman" w:cs="Times New Roman"/>
+          <w:sz w:val="24"/>
+          <w:szCs w:val="24"/>
+          <w:lang w:eastAsia="en-JM"/>
+        </w:rPr>
+        <w:t>catalog</w:t>
+      </w:r>
+      <w:proofErr w:type="spellEnd"/>
+      <w:r>
+        <w:rPr>
+          <w:rFonts w:ascii="Times New Roman" w:eastAsia="Times New Roman" w:hAnsi="Times New Roman" w:cs="Times New Roman"/>
+          <w:sz w:val="24"/>
+          <w:szCs w:val="24"/>
+          <w:lang w:eastAsia="en-JM"/>
+        </w:rPr>
+        <w:t xml:space="preserve"> should have a History so that we can go back &amp; see</w:t>
+      </w:r>
+    </w:p>
+    <w:p>
+      <w:pPr>
+        <w:spacing w:after="0" w:line="240" w:lineRule="auto"/>
+        <w:rPr>
+          <w:rFonts w:ascii="Times New Roman" w:eastAsia="Times New Roman" w:hAnsi="Times New Roman" w:cs="Times New Roman"/>
+          <w:sz w:val="24"/>
+          <w:szCs w:val="24"/>
+          <w:lang w:eastAsia="en-JM"/>
+        </w:rPr>
+      </w:pPr>
+      <w:proofErr w:type="gramStart"/>
+      <w:r>
+        <w:rPr>
+          <w:rFonts w:ascii="Times New Roman" w:eastAsia="Times New Roman" w:hAnsi="Times New Roman" w:cs="Times New Roman"/>
+          <w:sz w:val="24"/>
+          <w:szCs w:val="24"/>
+          <w:lang w:eastAsia="en-JM"/>
+        </w:rPr>
+        <w:t>previous</w:t>
+      </w:r>
+      <w:proofErr w:type="gramEnd"/>
+      <w:r>
+        <w:rPr>
+          <w:rFonts w:ascii="Times New Roman" w:eastAsia="Times New Roman" w:hAnsi="Times New Roman" w:cs="Times New Roman"/>
+          <w:sz w:val="24"/>
+          <w:szCs w:val="24"/>
+          <w:lang w:eastAsia="en-JM"/>
+        </w:rPr>
+        <w:t xml:space="preserve"> changes info &amp; </w:t>
+      </w:r>
+      <w:proofErr w:type="spellStart"/>
+      <w:r>
+        <w:rPr>
+          <w:rFonts w:ascii="Times New Roman" w:eastAsia="Times New Roman" w:hAnsi="Times New Roman" w:cs="Times New Roman"/>
+          <w:sz w:val="24"/>
+          <w:szCs w:val="24"/>
+          <w:lang w:eastAsia="en-JM"/>
+        </w:rPr>
+        <w:t>date,time</w:t>
+      </w:r>
+      <w:proofErr w:type="spellEnd"/>
+      <w:r>
+        <w:rPr>
+          <w:rFonts w:ascii="Times New Roman" w:eastAsia="Times New Roman" w:hAnsi="Times New Roman" w:cs="Times New Roman"/>
+          <w:sz w:val="24"/>
+          <w:szCs w:val="24"/>
+          <w:lang w:eastAsia="en-JM"/>
+        </w:rPr>
+        <w:t xml:space="preserve"> &amp; whom made the change etc</w:t>
+      </w:r>
+    </w:p>
+    <w:p>
+      <w:pPr>
+        <w:spacing w:after="0" w:line="240" w:lineRule="auto"/>
+        <w:rPr>
+          <w:rFonts w:ascii="Times New Roman" w:eastAsia="Times New Roman" w:hAnsi="Times New Roman" w:cs="Times New Roman"/>
+          <w:sz w:val="24"/>
+          <w:szCs w:val="24"/>
+          <w:lang w:eastAsia="en-JM"/>
+        </w:rPr>
+      </w:pPr>
+      <w:r>
+        <w:rPr>
+          <w:rFonts w:ascii="Times New Roman" w:eastAsia="Times New Roman" w:hAnsi="Times New Roman" w:cs="Times New Roman"/>
+          <w:sz w:val="24"/>
+          <w:szCs w:val="24"/>
+          <w:lang w:eastAsia="en-JM"/>
+        </w:rPr>
+        <w:t> </w:t>
+      </w:r>
+    </w:p>
+    <w:p>
+      <w:pPr>
+        <w:spacing w:after="0" w:line="240" w:lineRule="auto"/>
+        <w:rPr>
+          <w:rFonts w:ascii="MS Reference Sans Serif" w:eastAsia="Times New Roman" w:hAnsi="MS Reference Sans Serif" w:cs="Times New Roman"/>
+          <w:sz w:val="20"/>
+          <w:szCs w:val="20"/>
+          <w:lang w:eastAsia="en-JM"/>
+        </w:rPr>
+      </w:pPr>
+      <w:r>
+        <w:rPr>
+          <w:rFonts w:ascii="MS Reference Sans Serif" w:eastAsia="Times New Roman" w:hAnsi="MS Reference Sans Serif" w:cs="Times New Roman"/>
+          <w:b/>
+          <w:bCs/>
+          <w:color w:val="FF0000"/>
+          <w:sz w:val="20"/>
+          <w:lang w:eastAsia="en-JM"/>
+        </w:rPr>
+        <w:t>MOST IMPORTANT OF ALL</w:t>
+      </w:r>
+      <w:r>
+        <w:rPr>
+          <w:rFonts w:ascii="MS Reference Sans Serif" w:eastAsia="Times New Roman" w:hAnsi="MS Reference Sans Serif" w:cs="Times New Roman"/>
+          <w:sz w:val="20"/>
+          <w:szCs w:val="20"/>
+          <w:lang w:eastAsia="en-JM"/>
+        </w:rPr>
+        <w:t xml:space="preserve"> </w:t>
+      </w:r>
+    </w:p>
+    <w:p>
+      <w:pPr>
+        <w:spacing w:after="0" w:line="240" w:lineRule="auto"/>
+        <w:rPr>
+          <w:rFonts w:ascii="Times New Roman" w:eastAsia="Times New Roman" w:hAnsi="Times New Roman" w:cs="Times New Roman"/>
+          <w:sz w:val="24"/>
+          <w:szCs w:val="24"/>
+          <w:lang w:eastAsia="en-JM"/>
+        </w:rPr>
+      </w:pPr>
+      <w:r>
+        <w:rPr>
+          <w:rFonts w:ascii="MS Reference Sans Serif" w:eastAsia="Times New Roman" w:hAnsi="MS Reference Sans Serif" w:cs="Times New Roman"/>
+          <w:sz w:val="20"/>
+          <w:szCs w:val="20"/>
+          <w:lang w:eastAsia="en-JM"/>
+        </w:rPr>
+        <w:t>Ability to import all incoming statements from the formats below &amp; or any other known/normally used text files</w:t>
+      </w:r>
+      <w:proofErr w:type="gramStart"/>
+      <w:r>
+        <w:rPr>
+          <w:rFonts w:ascii="MS Reference Sans Serif" w:eastAsia="Times New Roman" w:hAnsi="MS Reference Sans Serif" w:cs="Times New Roman"/>
+          <w:sz w:val="20"/>
+          <w:szCs w:val="20"/>
+          <w:lang w:eastAsia="en-JM"/>
+        </w:rPr>
+        <w:t>  formats</w:t>
+      </w:r>
+      <w:proofErr w:type="gramEnd"/>
+    </w:p>
+    <w:p>
+      <w:pPr>
+        <w:spacing w:after="0" w:line="240" w:lineRule="auto"/>
+        <w:rPr>
+          <w:rFonts w:ascii="Times New Roman" w:eastAsia="Times New Roman" w:hAnsi="Times New Roman" w:cs="Times New Roman"/>
+          <w:sz w:val="24"/>
+          <w:szCs w:val="24"/>
+          <w:lang w:eastAsia="en-JM"/>
+        </w:rPr>
+      </w:pPr>
+      <w:r>
+        <w:rPr>
+          <w:rFonts w:ascii="MS Reference Sans Serif" w:eastAsia="Times New Roman" w:hAnsi="MS Reference Sans Serif" w:cs="Times New Roman"/>
+          <w:sz w:val="20"/>
+          <w:szCs w:val="20"/>
+          <w:lang w:eastAsia="en-JM"/>
+        </w:rPr>
+        <w:t>.XCEL</w:t>
+      </w:r>
+    </w:p>
+    <w:p>
+      <w:pPr>
+        <w:spacing w:after="0" w:line="240" w:lineRule="auto"/>
+        <w:rPr>
+          <w:rFonts w:ascii="Times New Roman" w:eastAsia="Times New Roman" w:hAnsi="Times New Roman" w:cs="Times New Roman"/>
+          <w:sz w:val="24"/>
+          <w:szCs w:val="24"/>
+          <w:lang w:eastAsia="en-JM"/>
+        </w:rPr>
+      </w:pPr>
+      <w:r>
+        <w:rPr>
+          <w:rFonts w:ascii="MS Reference Sans Serif" w:eastAsia="Times New Roman" w:hAnsi="MS Reference Sans Serif" w:cs="Times New Roman"/>
+          <w:sz w:val="20"/>
+          <w:szCs w:val="20"/>
+          <w:lang w:eastAsia="en-JM"/>
+        </w:rPr>
+        <w:t>.tab</w:t>
+      </w:r>
+    </w:p>
+    <w:p>
+      <w:pPr>
+        <w:spacing w:after="0" w:line="240" w:lineRule="auto"/>
+        <w:rPr>
+          <w:rFonts w:ascii="Times New Roman" w:eastAsia="Times New Roman" w:hAnsi="Times New Roman" w:cs="Times New Roman"/>
+          <w:sz w:val="24"/>
+          <w:szCs w:val="24"/>
+          <w:lang w:eastAsia="en-JM"/>
+        </w:rPr>
+      </w:pPr>
+      <w:r>
+        <w:rPr>
+          <w:rFonts w:ascii="MS Reference Sans Serif" w:eastAsia="Times New Roman" w:hAnsi="MS Reference Sans Serif" w:cs="Times New Roman"/>
+          <w:sz w:val="20"/>
+          <w:szCs w:val="20"/>
+          <w:lang w:eastAsia="en-JM"/>
+        </w:rPr>
+        <w:t>.</w:t>
+      </w:r>
+      <w:proofErr w:type="spellStart"/>
+      <w:r>
+        <w:rPr>
+          <w:rFonts w:ascii="MS Reference Sans Serif" w:eastAsia="Times New Roman" w:hAnsi="MS Reference Sans Serif" w:cs="Times New Roman"/>
+          <w:sz w:val="20"/>
+          <w:szCs w:val="20"/>
+          <w:lang w:eastAsia="en-JM"/>
+        </w:rPr>
+        <w:t>cvs</w:t>
+      </w:r>
+      <w:proofErr w:type="spellEnd"/>
+      <w:r>
+        <w:rPr>
+          <w:rFonts w:ascii="MS Reference Sans Serif" w:eastAsia="Times New Roman" w:hAnsi="MS Reference Sans Serif" w:cs="Times New Roman"/>
+          <w:sz w:val="20"/>
+          <w:szCs w:val="20"/>
+          <w:lang w:eastAsia="en-JM"/>
+        </w:rPr>
+        <w:t xml:space="preserve"> file</w:t>
+      </w:r>
+    </w:p>
+    <w:p>
+      <w:pPr>
+        <w:spacing w:after="0" w:line="240" w:lineRule="auto"/>
+        <w:rPr>
+          <w:rFonts w:ascii="Times New Roman" w:eastAsia="Times New Roman" w:hAnsi="Times New Roman" w:cs="Times New Roman"/>
+          <w:sz w:val="24"/>
+          <w:szCs w:val="24"/>
+          <w:lang w:eastAsia="en-JM"/>
+        </w:rPr>
+      </w:pPr>
+      <w:r>
+        <w:rPr>
+          <w:rFonts w:ascii="Microsoft Sans Serif" w:eastAsia="Times New Roman" w:hAnsi="Microsoft Sans Serif" w:cs="Microsoft Sans Serif"/>
+          <w:sz w:val="20"/>
+          <w:szCs w:val="20"/>
+          <w:lang w:eastAsia="en-JM"/>
+        </w:rPr>
+        <w:t xml:space="preserve">The ability to set up defaults for all </w:t>
+      </w:r>
+      <w:proofErr w:type="spellStart"/>
+      <w:r>
+        <w:rPr>
+          <w:rFonts w:ascii="Microsoft Sans Serif" w:eastAsia="Times New Roman" w:hAnsi="Microsoft Sans Serif" w:cs="Microsoft Sans Serif"/>
+          <w:sz w:val="20"/>
+          <w:szCs w:val="20"/>
+          <w:lang w:eastAsia="en-JM"/>
+        </w:rPr>
+        <w:t>inputs</w:t>
+      </w:r>
+      <w:proofErr w:type="gramStart"/>
+      <w:r>
+        <w:rPr>
+          <w:rFonts w:ascii="Microsoft Sans Serif" w:eastAsia="Times New Roman" w:hAnsi="Microsoft Sans Serif" w:cs="Microsoft Sans Serif"/>
+          <w:sz w:val="20"/>
+          <w:szCs w:val="20"/>
+          <w:lang w:eastAsia="en-JM"/>
+        </w:rPr>
+        <w:t>,electronic</w:t>
+      </w:r>
+      <w:proofErr w:type="spellEnd"/>
+      <w:proofErr w:type="gramEnd"/>
+      <w:r>
+        <w:rPr>
+          <w:rFonts w:ascii="Microsoft Sans Serif" w:eastAsia="Times New Roman" w:hAnsi="Microsoft Sans Serif" w:cs="Microsoft Sans Serif"/>
+          <w:sz w:val="20"/>
+          <w:szCs w:val="20"/>
+          <w:lang w:eastAsia="en-JM"/>
+        </w:rPr>
+        <w:t xml:space="preserve"> statements, </w:t>
+      </w:r>
+      <w:proofErr w:type="spellStart"/>
+      <w:r>
+        <w:rPr>
+          <w:rFonts w:ascii="Microsoft Sans Serif" w:eastAsia="Times New Roman" w:hAnsi="Microsoft Sans Serif" w:cs="Microsoft Sans Serif"/>
+          <w:sz w:val="20"/>
+          <w:szCs w:val="20"/>
+          <w:lang w:eastAsia="en-JM"/>
+        </w:rPr>
+        <w:t>catalog</w:t>
+      </w:r>
+      <w:proofErr w:type="spellEnd"/>
+      <w:r>
+        <w:rPr>
+          <w:rFonts w:ascii="Microsoft Sans Serif" w:eastAsia="Times New Roman" w:hAnsi="Microsoft Sans Serif" w:cs="Microsoft Sans Serif"/>
+          <w:sz w:val="20"/>
+          <w:szCs w:val="20"/>
+          <w:lang w:eastAsia="en-JM"/>
+        </w:rPr>
+        <w:t xml:space="preserve"> </w:t>
+      </w:r>
+      <w:proofErr w:type="spellStart"/>
+      <w:r>
+        <w:rPr>
+          <w:rFonts w:ascii="Microsoft Sans Serif" w:eastAsia="Times New Roman" w:hAnsi="Microsoft Sans Serif" w:cs="Microsoft Sans Serif"/>
+          <w:sz w:val="20"/>
+          <w:szCs w:val="20"/>
+          <w:lang w:eastAsia="en-JM"/>
+        </w:rPr>
+        <w:t>ets</w:t>
+      </w:r>
+      <w:proofErr w:type="spellEnd"/>
+      <w:r>
+        <w:rPr>
+          <w:rFonts w:ascii="Microsoft Sans Serif" w:eastAsia="Times New Roman" w:hAnsi="Microsoft Sans Serif" w:cs="Microsoft Sans Serif"/>
+          <w:sz w:val="20"/>
+          <w:szCs w:val="20"/>
+          <w:lang w:eastAsia="en-JM"/>
+        </w:rPr>
+        <w:t xml:space="preserve"> from each </w:t>
+      </w:r>
+      <w:proofErr w:type="spellStart"/>
+      <w:r>
+        <w:rPr>
+          <w:rFonts w:ascii="Microsoft Sans Serif" w:eastAsia="Times New Roman" w:hAnsi="Microsoft Sans Serif" w:cs="Microsoft Sans Serif"/>
+          <w:sz w:val="20"/>
+          <w:szCs w:val="20"/>
+          <w:lang w:eastAsia="en-JM"/>
+        </w:rPr>
+        <w:t>sourec</w:t>
+      </w:r>
+      <w:proofErr w:type="spellEnd"/>
+      <w:r>
+        <w:rPr>
+          <w:rFonts w:ascii="Microsoft Sans Serif" w:eastAsia="Times New Roman" w:hAnsi="Microsoft Sans Serif" w:cs="Microsoft Sans Serif"/>
+          <w:sz w:val="20"/>
+          <w:szCs w:val="20"/>
+          <w:lang w:eastAsia="en-JM"/>
+        </w:rPr>
+        <w:t xml:space="preserve"> as a default</w:t>
+      </w:r>
+    </w:p>
+    <w:p>
+      <w:pPr>
+        <w:spacing w:after="0" w:line="240" w:lineRule="auto"/>
+        <w:ind w:left="1080"/>
+        <w:rPr>
+          <w:rFonts w:ascii="Times New Roman" w:eastAsia="Times New Roman" w:hAnsi="Times New Roman" w:cs="Times New Roman"/>
+          <w:sz w:val="24"/>
+          <w:szCs w:val="24"/>
+          <w:lang w:eastAsia="en-JM"/>
+        </w:rPr>
+      </w:pPr>
+      <w:r>
+        <w:rPr>
+          <w:rFonts w:ascii="Microsoft Sans Serif" w:eastAsia="Times New Roman" w:hAnsi="Microsoft Sans Serif" w:cs="Microsoft Sans Serif"/>
+          <w:sz w:val="20"/>
+          <w:szCs w:val="20"/>
+          <w:lang w:eastAsia="en-JM"/>
+        </w:rPr>
+        <w:t> </w:t>
+      </w:r>
+    </w:p>
+    <w:p>
+      <w:pPr>
+        <w:spacing w:after="0" w:line="240" w:lineRule="auto"/>
+        <w:rPr>
+          <w:rFonts w:ascii="Times New Roman" w:eastAsia="Times New Roman" w:hAnsi="Times New Roman" w:cs="Times New Roman"/>
+          <w:sz w:val="24"/>
+          <w:szCs w:val="24"/>
+          <w:lang w:eastAsia="en-JM"/>
+        </w:rPr>
+      </w:pPr>
+      <w:r>
+        <w:rPr>
+          <w:rFonts w:ascii="Microsoft Sans Serif" w:eastAsia="Times New Roman" w:hAnsi="Microsoft Sans Serif" w:cs="Microsoft Sans Serif"/>
+          <w:sz w:val="20"/>
+          <w:szCs w:val="20"/>
+          <w:lang w:eastAsia="en-JM"/>
+        </w:rPr>
+        <w:t>System to store all names used so when data entry is being done it will automatically bring up names &amp; other relevant information from you start to type</w:t>
+      </w:r>
+    </w:p>
+    <w:p>
+      <w:pPr>
+        <w:spacing w:after="0" w:line="240" w:lineRule="auto"/>
+        <w:rPr>
+          <w:rFonts w:ascii="Times New Roman" w:eastAsia="Times New Roman" w:hAnsi="Times New Roman" w:cs="Times New Roman"/>
+          <w:sz w:val="24"/>
+          <w:szCs w:val="24"/>
+          <w:lang w:eastAsia="en-JM"/>
+        </w:rPr>
+      </w:pPr>
+      <w:proofErr w:type="gramStart"/>
+      <w:r>
+        <w:rPr>
+          <w:rFonts w:ascii="Microsoft Sans Serif" w:eastAsia="Times New Roman" w:hAnsi="Microsoft Sans Serif" w:cs="Microsoft Sans Serif"/>
+          <w:sz w:val="20"/>
+          <w:szCs w:val="20"/>
+          <w:lang w:eastAsia="en-JM"/>
+        </w:rPr>
+        <w:t>ability</w:t>
+      </w:r>
+      <w:proofErr w:type="gramEnd"/>
+      <w:r>
+        <w:rPr>
+          <w:rFonts w:ascii="Microsoft Sans Serif" w:eastAsia="Times New Roman" w:hAnsi="Microsoft Sans Serif" w:cs="Microsoft Sans Serif"/>
+          <w:sz w:val="20"/>
+          <w:szCs w:val="20"/>
+          <w:lang w:eastAsia="en-JM"/>
+        </w:rPr>
+        <w:t xml:space="preserve"> to save in a temporary file, work being done &amp; conform &amp; save at any point requested</w:t>
+      </w:r>
+    </w:p>
+    <w:p>
+      <w:pPr>
+        <w:spacing w:after="0" w:line="240" w:lineRule="auto"/>
+        <w:rPr>
+          <w:rFonts w:ascii="Times New Roman" w:eastAsia="Times New Roman" w:hAnsi="Times New Roman" w:cs="Times New Roman"/>
+          <w:sz w:val="24"/>
+          <w:szCs w:val="24"/>
+          <w:lang w:eastAsia="en-JM"/>
+        </w:rPr>
+      </w:pPr>
+      <w:proofErr w:type="gramStart"/>
+      <w:r>
+        <w:rPr>
+          <w:rFonts w:ascii="Microsoft Sans Serif" w:eastAsia="Times New Roman" w:hAnsi="Microsoft Sans Serif" w:cs="Microsoft Sans Serif"/>
+          <w:sz w:val="20"/>
+          <w:szCs w:val="20"/>
+          <w:lang w:eastAsia="en-JM"/>
+        </w:rPr>
+        <w:t>auto</w:t>
+      </w:r>
+      <w:proofErr w:type="gramEnd"/>
+      <w:r>
+        <w:rPr>
+          <w:rFonts w:ascii="Microsoft Sans Serif" w:eastAsia="Times New Roman" w:hAnsi="Microsoft Sans Serif" w:cs="Microsoft Sans Serif"/>
+          <w:sz w:val="20"/>
+          <w:szCs w:val="20"/>
+          <w:lang w:eastAsia="en-JM"/>
+        </w:rPr>
+        <w:t xml:space="preserve"> save </w:t>
+      </w:r>
+      <w:proofErr w:type="spellStart"/>
+      <w:r>
+        <w:rPr>
+          <w:rFonts w:ascii="Microsoft Sans Serif" w:eastAsia="Times New Roman" w:hAnsi="Microsoft Sans Serif" w:cs="Microsoft Sans Serif"/>
+          <w:sz w:val="20"/>
+          <w:szCs w:val="20"/>
+          <w:lang w:eastAsia="en-JM"/>
+        </w:rPr>
+        <w:t>save</w:t>
+      </w:r>
+      <w:proofErr w:type="spellEnd"/>
+      <w:r>
+        <w:rPr>
+          <w:rFonts w:ascii="Microsoft Sans Serif" w:eastAsia="Times New Roman" w:hAnsi="Microsoft Sans Serif" w:cs="Microsoft Sans Serif"/>
+          <w:sz w:val="20"/>
+          <w:szCs w:val="20"/>
+          <w:lang w:eastAsia="en-JM"/>
+        </w:rPr>
+        <w:t xml:space="preserve"> data in temporary file is system crash &amp; have the ability to restore all or part instead of re-entering all info</w:t>
+      </w:r>
+    </w:p>
+    <w:p>
+      <w:pPr>
+        <w:spacing w:after="0" w:line="240" w:lineRule="auto"/>
+        <w:rPr>
+          <w:rFonts w:ascii="Times New Roman" w:eastAsia="Times New Roman" w:hAnsi="Times New Roman" w:cs="Times New Roman"/>
+          <w:sz w:val="24"/>
+          <w:szCs w:val="24"/>
+          <w:lang w:eastAsia="en-JM"/>
+        </w:rPr>
+      </w:pPr>
+      <w:r>
+        <w:rPr>
+          <w:rFonts w:ascii="Microsoft Sans Serif" w:eastAsia="Times New Roman" w:hAnsi="Microsoft Sans Serif" w:cs="Microsoft Sans Serif"/>
+          <w:sz w:val="20"/>
+          <w:szCs w:val="20"/>
+          <w:lang w:eastAsia="en-JM"/>
+        </w:rPr>
+        <w:t xml:space="preserve">Copy any existing </w:t>
+      </w:r>
+      <w:proofErr w:type="spellStart"/>
+      <w:r>
+        <w:rPr>
+          <w:rFonts w:ascii="Microsoft Sans Serif" w:eastAsia="Times New Roman" w:hAnsi="Microsoft Sans Serif" w:cs="Microsoft Sans Serif"/>
+          <w:sz w:val="20"/>
+          <w:szCs w:val="20"/>
+          <w:lang w:eastAsia="en-JM"/>
+        </w:rPr>
+        <w:t>catalog</w:t>
+      </w:r>
+      <w:proofErr w:type="spellEnd"/>
+      <w:r>
+        <w:rPr>
+          <w:rFonts w:ascii="Microsoft Sans Serif" w:eastAsia="Times New Roman" w:hAnsi="Microsoft Sans Serif" w:cs="Microsoft Sans Serif"/>
+          <w:sz w:val="20"/>
+          <w:szCs w:val="20"/>
+          <w:lang w:eastAsia="en-JM"/>
+        </w:rPr>
+        <w:t xml:space="preserve"> to create new </w:t>
+      </w:r>
+      <w:proofErr w:type="spellStart"/>
+      <w:r>
+        <w:rPr>
+          <w:rFonts w:ascii="Microsoft Sans Serif" w:eastAsia="Times New Roman" w:hAnsi="Microsoft Sans Serif" w:cs="Microsoft Sans Serif"/>
+          <w:sz w:val="20"/>
+          <w:szCs w:val="20"/>
+          <w:lang w:eastAsia="en-JM"/>
+        </w:rPr>
+        <w:t>catalog</w:t>
+      </w:r>
+      <w:proofErr w:type="spellEnd"/>
+    </w:p>
+    <w:p>
+      <w:pPr>
+        <w:spacing w:after="0" w:line="240" w:lineRule="auto"/>
+        <w:rPr>
+          <w:rFonts w:ascii="Times New Roman" w:eastAsia="Times New Roman" w:hAnsi="Times New Roman" w:cs="Times New Roman"/>
+          <w:sz w:val="24"/>
+          <w:szCs w:val="24"/>
+          <w:lang w:eastAsia="en-JM"/>
+        </w:rPr>
+      </w:pPr>
+      <w:r>
+        <w:rPr>
+          <w:rFonts w:ascii="Microsoft Sans Serif" w:eastAsia="Times New Roman" w:hAnsi="Microsoft Sans Serif" w:cs="Microsoft Sans Serif"/>
+          <w:sz w:val="20"/>
+          <w:szCs w:val="20"/>
+          <w:lang w:eastAsia="en-JM"/>
+        </w:rPr>
+        <w:t>Program control for writers splits to either accept changes by</w:t>
+      </w:r>
+    </w:p>
+    <w:p>
+      <w:pPr>
+        <w:spacing w:after="0" w:line="240" w:lineRule="auto"/>
+        <w:rPr>
+          <w:rFonts w:ascii="Times New Roman" w:eastAsia="Times New Roman" w:hAnsi="Times New Roman" w:cs="Times New Roman"/>
+          <w:sz w:val="24"/>
+          <w:szCs w:val="24"/>
+          <w:lang w:eastAsia="en-JM"/>
+        </w:rPr>
+      </w:pPr>
+      <w:proofErr w:type="gramStart"/>
+      <w:r>
+        <w:rPr>
+          <w:rFonts w:ascii="Microsoft Sans Serif" w:eastAsia="Times New Roman" w:hAnsi="Microsoft Sans Serif" w:cs="Microsoft Sans Serif"/>
+          <w:sz w:val="20"/>
+          <w:szCs w:val="20"/>
+          <w:lang w:eastAsia="en-JM"/>
+        </w:rPr>
+        <w:t>a</w:t>
+      </w:r>
+      <w:proofErr w:type="gramEnd"/>
+      <w:r>
+        <w:rPr>
+          <w:rFonts w:ascii="Microsoft Sans Serif" w:eastAsia="Times New Roman" w:hAnsi="Microsoft Sans Serif" w:cs="Microsoft Sans Serif"/>
+          <w:sz w:val="20"/>
+          <w:szCs w:val="20"/>
+          <w:lang w:eastAsia="en-JM"/>
+        </w:rPr>
+        <w:t xml:space="preserve"> )Date</w:t>
+      </w:r>
+    </w:p>
+    <w:p>
+      <w:pPr>
+        <w:spacing w:after="0" w:line="240" w:lineRule="auto"/>
+        <w:rPr>
+          <w:rFonts w:ascii="Times New Roman" w:eastAsia="Times New Roman" w:hAnsi="Times New Roman" w:cs="Times New Roman"/>
+          <w:sz w:val="24"/>
+          <w:szCs w:val="24"/>
+          <w:lang w:eastAsia="en-JM"/>
+        </w:rPr>
+      </w:pPr>
+      <w:r>
+        <w:rPr>
+          <w:rFonts w:ascii="Microsoft Sans Serif" w:eastAsia="Times New Roman" w:hAnsi="Microsoft Sans Serif" w:cs="Microsoft Sans Serif"/>
+          <w:sz w:val="20"/>
+          <w:szCs w:val="20"/>
+          <w:lang w:eastAsia="en-JM"/>
+        </w:rPr>
+        <w:t>b) Contract</w:t>
+      </w:r>
+    </w:p>
+    <w:p>
+      <w:pPr>
+        <w:spacing w:after="0" w:line="240" w:lineRule="auto"/>
+        <w:rPr>
+          <w:rFonts w:ascii="Times New Roman" w:eastAsia="Times New Roman" w:hAnsi="Times New Roman" w:cs="Times New Roman"/>
+          <w:sz w:val="24"/>
+          <w:szCs w:val="24"/>
+          <w:lang w:eastAsia="en-JM"/>
+        </w:rPr>
+      </w:pPr>
+      <w:r>
+        <w:rPr>
+          <w:rFonts w:ascii="Microsoft Sans Serif" w:eastAsia="Times New Roman" w:hAnsi="Microsoft Sans Serif" w:cs="Microsoft Sans Serif"/>
+          <w:sz w:val="20"/>
+          <w:szCs w:val="20"/>
+          <w:lang w:eastAsia="en-JM"/>
+        </w:rPr>
+        <w:t xml:space="preserve">c) </w:t>
+      </w:r>
+      <w:proofErr w:type="gramStart"/>
+      <w:r>
+        <w:rPr>
+          <w:rFonts w:ascii="Microsoft Sans Serif" w:eastAsia="Times New Roman" w:hAnsi="Microsoft Sans Serif" w:cs="Microsoft Sans Serif"/>
+          <w:sz w:val="20"/>
+          <w:szCs w:val="20"/>
+          <w:lang w:eastAsia="en-JM"/>
+        </w:rPr>
+        <w:t>title</w:t>
+      </w:r>
+      <w:proofErr w:type="gramEnd"/>
+    </w:p>
+    <w:p>
+      <w:pPr>
+        <w:spacing w:after="0" w:line="240" w:lineRule="auto"/>
+        <w:rPr>
+          <w:rFonts w:ascii="Times New Roman" w:eastAsia="Times New Roman" w:hAnsi="Times New Roman" w:cs="Times New Roman"/>
+          <w:sz w:val="24"/>
+          <w:szCs w:val="24"/>
+          <w:lang w:eastAsia="en-JM"/>
+        </w:rPr>
+      </w:pPr>
+      <w:r>
+        <w:rPr>
+          <w:rFonts w:ascii="Microsoft Sans Serif" w:eastAsia="Times New Roman" w:hAnsi="Microsoft Sans Serif" w:cs="Microsoft Sans Serif"/>
+          <w:sz w:val="20"/>
+          <w:szCs w:val="20"/>
+          <w:lang w:eastAsia="en-JM"/>
+        </w:rPr>
+        <w:t xml:space="preserve">Writer info on </w:t>
+      </w:r>
+      <w:proofErr w:type="spellStart"/>
+      <w:r>
+        <w:rPr>
+          <w:rFonts w:ascii="Microsoft Sans Serif" w:eastAsia="Times New Roman" w:hAnsi="Microsoft Sans Serif" w:cs="Microsoft Sans Serif"/>
+          <w:sz w:val="20"/>
+          <w:szCs w:val="20"/>
+          <w:lang w:eastAsia="en-JM"/>
+        </w:rPr>
+        <w:t>catalog</w:t>
+      </w:r>
+      <w:proofErr w:type="spellEnd"/>
+      <w:r>
+        <w:rPr>
+          <w:rFonts w:ascii="Microsoft Sans Serif" w:eastAsia="Times New Roman" w:hAnsi="Microsoft Sans Serif" w:cs="Microsoft Sans Serif"/>
+          <w:sz w:val="20"/>
+          <w:szCs w:val="20"/>
+          <w:lang w:eastAsia="en-JM"/>
+        </w:rPr>
+        <w:t xml:space="preserve"> to also show which performing Rights </w:t>
+      </w:r>
+      <w:proofErr w:type="spellStart"/>
+      <w:r>
+        <w:rPr>
+          <w:rFonts w:ascii="Microsoft Sans Serif" w:eastAsia="Times New Roman" w:hAnsi="Microsoft Sans Serif" w:cs="Microsoft Sans Serif"/>
+          <w:sz w:val="20"/>
+          <w:szCs w:val="20"/>
+          <w:lang w:eastAsia="en-JM"/>
+        </w:rPr>
+        <w:t>Siciety</w:t>
+      </w:r>
+      <w:proofErr w:type="spellEnd"/>
+      <w:r>
+        <w:rPr>
+          <w:rFonts w:ascii="Microsoft Sans Serif" w:eastAsia="Times New Roman" w:hAnsi="Microsoft Sans Serif" w:cs="Microsoft Sans Serif"/>
+          <w:sz w:val="20"/>
+          <w:szCs w:val="20"/>
+          <w:lang w:eastAsia="en-JM"/>
+        </w:rPr>
+        <w:t xml:space="preserve"> he</w:t>
+      </w:r>
+      <w:proofErr w:type="gramStart"/>
+      <w:r>
+        <w:rPr>
+          <w:rFonts w:ascii="Microsoft Sans Serif" w:eastAsia="Times New Roman" w:hAnsi="Microsoft Sans Serif" w:cs="Microsoft Sans Serif"/>
+          <w:sz w:val="20"/>
+          <w:szCs w:val="20"/>
+          <w:lang w:eastAsia="en-JM"/>
+        </w:rPr>
+        <w:t>  belongs</w:t>
+      </w:r>
+      <w:proofErr w:type="gramEnd"/>
+      <w:r>
+        <w:rPr>
+          <w:rFonts w:ascii="Microsoft Sans Serif" w:eastAsia="Times New Roman" w:hAnsi="Microsoft Sans Serif" w:cs="Microsoft Sans Serif"/>
+          <w:sz w:val="20"/>
+          <w:szCs w:val="20"/>
+          <w:lang w:eastAsia="en-JM"/>
+        </w:rPr>
+        <w:t xml:space="preserve"> to</w:t>
+      </w:r>
+    </w:p>
+    <w:p>
+      <w:pPr>
+        <w:spacing w:after="0" w:line="240" w:lineRule="auto"/>
+        <w:rPr>
+          <w:rFonts w:ascii="Times New Roman" w:eastAsia="Times New Roman" w:hAnsi="Times New Roman" w:cs="Times New Roman"/>
+          <w:sz w:val="24"/>
+          <w:szCs w:val="24"/>
+          <w:lang w:eastAsia="en-JM"/>
+        </w:rPr>
+      </w:pPr>
+      <w:r>
+        <w:rPr>
+          <w:rFonts w:ascii="Times New Roman" w:eastAsia="Times New Roman" w:hAnsi="Times New Roman" w:cs="Times New Roman"/>
+          <w:sz w:val="24"/>
+          <w:szCs w:val="24"/>
+          <w:lang w:eastAsia="en-JM"/>
+        </w:rPr>
+        <w:lastRenderedPageBreak/>
+        <w:t> </w:t>
+      </w:r>
+    </w:p>
+    <w:p>
+      <w:pPr>
+        <w:spacing w:after="0" w:line="240" w:lineRule="auto"/>
+        <w:rPr>
+          <w:rFonts w:ascii="Times New Roman" w:eastAsia="Times New Roman" w:hAnsi="Times New Roman" w:cs="Times New Roman"/>
+          <w:sz w:val="24"/>
+          <w:szCs w:val="24"/>
+          <w:lang w:eastAsia="en-JM"/>
+        </w:rPr>
+      </w:pPr>
+      <w:r>
+        <w:rPr>
+          <w:rFonts w:ascii="Times New Roman" w:eastAsia="Times New Roman" w:hAnsi="Times New Roman" w:cs="Times New Roman"/>
+          <w:sz w:val="24"/>
+          <w:szCs w:val="24"/>
+          <w:lang w:eastAsia="en-JM"/>
+        </w:rPr>
+        <w:t> </w:t>
+      </w:r>
+    </w:p>
+    <w:p>
+      <w:pPr>
+        <w:spacing w:after="0" w:line="240" w:lineRule="auto"/>
+        <w:rPr>
+          <w:rFonts w:ascii="Times New Roman" w:eastAsia="Times New Roman" w:hAnsi="Times New Roman" w:cs="Times New Roman"/>
+          <w:sz w:val="24"/>
+          <w:szCs w:val="24"/>
+          <w:lang w:eastAsia="en-JM"/>
+        </w:rPr>
+      </w:pPr>
+      <w:r>
+        <w:rPr>
+          <w:rFonts w:ascii="Microsoft Sans Serif" w:eastAsia="Times New Roman" w:hAnsi="Microsoft Sans Serif" w:cs="Microsoft Sans Serif"/>
+          <w:sz w:val="20"/>
+          <w:szCs w:val="20"/>
+          <w:lang w:eastAsia="en-JM"/>
+        </w:rPr>
+        <w:t xml:space="preserve">Ability to add </w:t>
+      </w:r>
+      <w:proofErr w:type="gramStart"/>
+      <w:r>
+        <w:rPr>
+          <w:rFonts w:ascii="Microsoft Sans Serif" w:eastAsia="Times New Roman" w:hAnsi="Microsoft Sans Serif" w:cs="Microsoft Sans Serif"/>
+          <w:sz w:val="20"/>
+          <w:szCs w:val="20"/>
+          <w:lang w:eastAsia="en-JM"/>
+        </w:rPr>
+        <w:t>a CAE#</w:t>
+      </w:r>
+      <w:proofErr w:type="gramEnd"/>
+      <w:r>
+        <w:rPr>
+          <w:rFonts w:ascii="Microsoft Sans Serif" w:eastAsia="Times New Roman" w:hAnsi="Microsoft Sans Serif" w:cs="Microsoft Sans Serif"/>
+          <w:sz w:val="20"/>
+          <w:szCs w:val="20"/>
+          <w:lang w:eastAsia="en-JM"/>
+        </w:rPr>
+        <w:t xml:space="preserve"> in Writers entry area &amp; it will </w:t>
+      </w:r>
+      <w:proofErr w:type="spellStart"/>
+      <w:r>
+        <w:rPr>
+          <w:rFonts w:ascii="Microsoft Sans Serif" w:eastAsia="Times New Roman" w:hAnsi="Microsoft Sans Serif" w:cs="Microsoft Sans Serif"/>
+          <w:sz w:val="20"/>
+          <w:szCs w:val="20"/>
+          <w:lang w:eastAsia="en-JM"/>
+        </w:rPr>
+        <w:t>apper</w:t>
+      </w:r>
+      <w:proofErr w:type="spellEnd"/>
+      <w:r>
+        <w:rPr>
+          <w:rFonts w:ascii="Microsoft Sans Serif" w:eastAsia="Times New Roman" w:hAnsi="Microsoft Sans Serif" w:cs="Microsoft Sans Serif"/>
+          <w:sz w:val="20"/>
+          <w:szCs w:val="20"/>
+          <w:lang w:eastAsia="en-JM"/>
+        </w:rPr>
+        <w:t xml:space="preserve"> on </w:t>
+      </w:r>
+      <w:proofErr w:type="spellStart"/>
+      <w:r>
+        <w:rPr>
+          <w:rFonts w:ascii="Microsoft Sans Serif" w:eastAsia="Times New Roman" w:hAnsi="Microsoft Sans Serif" w:cs="Microsoft Sans Serif"/>
+          <w:sz w:val="20"/>
+          <w:szCs w:val="20"/>
+          <w:lang w:eastAsia="en-JM"/>
+        </w:rPr>
+        <w:t>catalog</w:t>
+      </w:r>
+      <w:proofErr w:type="spellEnd"/>
+      <w:r>
+        <w:rPr>
+          <w:rFonts w:ascii="Microsoft Sans Serif" w:eastAsia="Times New Roman" w:hAnsi="Microsoft Sans Serif" w:cs="Microsoft Sans Serif"/>
+          <w:sz w:val="20"/>
+          <w:szCs w:val="20"/>
+          <w:lang w:eastAsia="en-JM"/>
+        </w:rPr>
+        <w:t xml:space="preserve"> reports</w:t>
+      </w:r>
+    </w:p>
+    <w:p>
+      <w:pPr>
+        <w:spacing w:after="0" w:line="240" w:lineRule="auto"/>
+        <w:rPr>
+          <w:rFonts w:ascii="Times New Roman" w:eastAsia="Times New Roman" w:hAnsi="Times New Roman" w:cs="Times New Roman"/>
+          <w:sz w:val="24"/>
+          <w:szCs w:val="24"/>
+          <w:lang w:eastAsia="en-JM"/>
+        </w:rPr>
+      </w:pPr>
+      <w:r>
+        <w:rPr>
+          <w:rFonts w:ascii="Microsoft Sans Serif" w:eastAsia="Times New Roman" w:hAnsi="Microsoft Sans Serif" w:cs="Microsoft Sans Serif"/>
+          <w:sz w:val="20"/>
+          <w:szCs w:val="20"/>
+          <w:lang w:eastAsia="en-JM"/>
+        </w:rPr>
+        <w:t xml:space="preserve">Multiple </w:t>
+      </w:r>
+      <w:proofErr w:type="spellStart"/>
+      <w:r>
+        <w:rPr>
+          <w:rFonts w:ascii="Microsoft Sans Serif" w:eastAsia="Times New Roman" w:hAnsi="Microsoft Sans Serif" w:cs="Microsoft Sans Serif"/>
+          <w:sz w:val="20"/>
+          <w:szCs w:val="20"/>
+          <w:lang w:eastAsia="en-JM"/>
+        </w:rPr>
+        <w:t>addoitional</w:t>
+      </w:r>
+      <w:proofErr w:type="spellEnd"/>
+      <w:r>
+        <w:rPr>
+          <w:rFonts w:ascii="Microsoft Sans Serif" w:eastAsia="Times New Roman" w:hAnsi="Microsoft Sans Serif" w:cs="Microsoft Sans Serif"/>
+          <w:sz w:val="20"/>
+          <w:szCs w:val="20"/>
+          <w:lang w:eastAsia="en-JM"/>
+        </w:rPr>
+        <w:t xml:space="preserve"> titles options &amp; comment field for each option</w:t>
+      </w:r>
+    </w:p>
+    <w:p>
+      <w:pPr>
+        <w:spacing w:after="0" w:line="240" w:lineRule="auto"/>
+        <w:ind w:left="1080"/>
+        <w:jc w:val="both"/>
+        <w:rPr>
+          <w:rFonts w:ascii="Times New Roman" w:eastAsia="Times New Roman" w:hAnsi="Times New Roman" w:cs="Times New Roman"/>
+          <w:sz w:val="24"/>
+          <w:szCs w:val="24"/>
+          <w:lang w:eastAsia="en-JM"/>
+        </w:rPr>
+      </w:pPr>
+      <w:r>
+        <w:rPr>
+          <w:rFonts w:ascii="Microsoft Sans Serif" w:eastAsia="Times New Roman" w:hAnsi="Microsoft Sans Serif" w:cs="Microsoft Sans Serif"/>
+          <w:sz w:val="20"/>
+          <w:szCs w:val="20"/>
+          <w:lang w:eastAsia="en-JM"/>
+        </w:rPr>
+        <w:t>System defaults on last title entered</w:t>
+      </w:r>
+    </w:p>
+    <w:p>
+      <w:pPr>
+        <w:spacing w:after="0" w:line="240" w:lineRule="auto"/>
+        <w:ind w:left="1080"/>
+        <w:rPr>
+          <w:rFonts w:ascii="Times New Roman" w:eastAsia="Times New Roman" w:hAnsi="Times New Roman" w:cs="Times New Roman"/>
+          <w:sz w:val="24"/>
+          <w:szCs w:val="24"/>
+          <w:lang w:eastAsia="en-JM"/>
+        </w:rPr>
+      </w:pPr>
+      <w:proofErr w:type="gramStart"/>
+      <w:r>
+        <w:rPr>
+          <w:rFonts w:ascii="Microsoft Sans Serif" w:eastAsia="Times New Roman" w:hAnsi="Microsoft Sans Serif" w:cs="Microsoft Sans Serif"/>
+          <w:sz w:val="20"/>
+          <w:szCs w:val="20"/>
+          <w:lang w:eastAsia="en-JM"/>
+        </w:rPr>
+        <w:t>easy</w:t>
+      </w:r>
+      <w:proofErr w:type="gramEnd"/>
+      <w:r>
+        <w:rPr>
+          <w:rFonts w:ascii="Microsoft Sans Serif" w:eastAsia="Times New Roman" w:hAnsi="Microsoft Sans Serif" w:cs="Microsoft Sans Serif"/>
+          <w:sz w:val="20"/>
+          <w:szCs w:val="20"/>
+          <w:lang w:eastAsia="en-JM"/>
+        </w:rPr>
+        <w:t xml:space="preserve"> way to duplicate a title for faster data entry of new </w:t>
+      </w:r>
+      <w:proofErr w:type="spellStart"/>
+      <w:r>
+        <w:rPr>
+          <w:rFonts w:ascii="Microsoft Sans Serif" w:eastAsia="Times New Roman" w:hAnsi="Microsoft Sans Serif" w:cs="Microsoft Sans Serif"/>
+          <w:sz w:val="20"/>
+          <w:szCs w:val="20"/>
+          <w:lang w:eastAsia="en-JM"/>
+        </w:rPr>
+        <w:t>catalog</w:t>
+      </w:r>
+      <w:proofErr w:type="spellEnd"/>
+    </w:p>
+    <w:p>
+      <w:pPr>
+        <w:spacing w:after="0" w:line="240" w:lineRule="auto"/>
+        <w:ind w:left="1080"/>
+        <w:rPr>
+          <w:rFonts w:ascii="Times New Roman" w:eastAsia="Times New Roman" w:hAnsi="Times New Roman" w:cs="Times New Roman"/>
+          <w:sz w:val="24"/>
+          <w:szCs w:val="24"/>
+          <w:lang w:eastAsia="en-JM"/>
+        </w:rPr>
+      </w:pPr>
+      <w:r>
+        <w:rPr>
+          <w:rFonts w:ascii="Microsoft Sans Serif" w:eastAsia="Times New Roman" w:hAnsi="Microsoft Sans Serif" w:cs="Microsoft Sans Serif"/>
+          <w:sz w:val="20"/>
+          <w:szCs w:val="20"/>
+          <w:lang w:eastAsia="en-JM"/>
+        </w:rPr>
+        <w:t>Easier way to deal with escrow (will expand on this)</w:t>
+      </w:r>
+    </w:p>
+    <w:p>
+      <w:pPr>
+        <w:spacing w:after="0" w:line="240" w:lineRule="auto"/>
+        <w:ind w:left="1080"/>
+        <w:rPr>
+          <w:rFonts w:ascii="Times New Roman" w:eastAsia="Times New Roman" w:hAnsi="Times New Roman" w:cs="Times New Roman"/>
+          <w:sz w:val="24"/>
+          <w:szCs w:val="24"/>
+          <w:lang w:eastAsia="en-JM"/>
+        </w:rPr>
+      </w:pPr>
+      <w:r>
+        <w:rPr>
+          <w:rFonts w:ascii="Microsoft Sans Serif" w:eastAsia="Times New Roman" w:hAnsi="Microsoft Sans Serif" w:cs="Microsoft Sans Serif"/>
+          <w:sz w:val="20"/>
+          <w:szCs w:val="20"/>
+          <w:lang w:eastAsia="en-JM"/>
+        </w:rPr>
+        <w:t>How to release escrow payment into statements</w:t>
+      </w:r>
+    </w:p>
+    <w:p>
+      <w:pPr>
+        <w:spacing w:after="0" w:line="240" w:lineRule="auto"/>
+        <w:ind w:left="1080"/>
+        <w:rPr>
+          <w:rFonts w:ascii="Times New Roman" w:eastAsia="Times New Roman" w:hAnsi="Times New Roman" w:cs="Times New Roman"/>
+          <w:sz w:val="24"/>
+          <w:szCs w:val="24"/>
+          <w:lang w:eastAsia="en-JM"/>
+        </w:rPr>
+      </w:pPr>
+      <w:proofErr w:type="gramStart"/>
+      <w:r>
+        <w:rPr>
+          <w:rFonts w:ascii="Microsoft Sans Serif" w:eastAsia="Times New Roman" w:hAnsi="Microsoft Sans Serif" w:cs="Microsoft Sans Serif"/>
+          <w:sz w:val="20"/>
+          <w:szCs w:val="20"/>
+          <w:lang w:eastAsia="en-JM"/>
+        </w:rPr>
+        <w:t>system</w:t>
+      </w:r>
+      <w:proofErr w:type="gramEnd"/>
+      <w:r>
+        <w:rPr>
+          <w:rFonts w:ascii="Microsoft Sans Serif" w:eastAsia="Times New Roman" w:hAnsi="Microsoft Sans Serif" w:cs="Microsoft Sans Serif"/>
+          <w:sz w:val="20"/>
+          <w:szCs w:val="20"/>
+          <w:lang w:eastAsia="en-JM"/>
+        </w:rPr>
+        <w:t xml:space="preserve"> should keep old info for </w:t>
+      </w:r>
+      <w:proofErr w:type="spellStart"/>
+      <w:r>
+        <w:rPr>
+          <w:rFonts w:ascii="Microsoft Sans Serif" w:eastAsia="Times New Roman" w:hAnsi="Microsoft Sans Serif" w:cs="Microsoft Sans Serif"/>
+          <w:sz w:val="20"/>
+          <w:szCs w:val="20"/>
+          <w:lang w:eastAsia="en-JM"/>
+        </w:rPr>
+        <w:t>catalogs</w:t>
+      </w:r>
+      <w:proofErr w:type="spellEnd"/>
+      <w:r>
+        <w:rPr>
+          <w:rFonts w:ascii="Microsoft Sans Serif" w:eastAsia="Times New Roman" w:hAnsi="Microsoft Sans Serif" w:cs="Microsoft Sans Serif"/>
+          <w:sz w:val="20"/>
+          <w:szCs w:val="20"/>
+          <w:lang w:eastAsia="en-JM"/>
+        </w:rPr>
+        <w:t xml:space="preserve"> that we have updated &amp; viewable</w:t>
+      </w:r>
+    </w:p>
+    <w:p>
+      <w:pPr>
+        <w:spacing w:after="0" w:line="240" w:lineRule="auto"/>
+        <w:ind w:left="1080"/>
+        <w:rPr>
+          <w:rFonts w:ascii="Times New Roman" w:eastAsia="Times New Roman" w:hAnsi="Times New Roman" w:cs="Times New Roman"/>
+          <w:sz w:val="24"/>
+          <w:szCs w:val="24"/>
+          <w:lang w:eastAsia="en-JM"/>
+        </w:rPr>
+      </w:pPr>
+      <w:r>
+        <w:rPr>
+          <w:rFonts w:ascii="Microsoft Sans Serif" w:eastAsia="Times New Roman" w:hAnsi="Microsoft Sans Serif" w:cs="Microsoft Sans Serif"/>
+          <w:sz w:val="20"/>
+          <w:szCs w:val="20"/>
+          <w:lang w:eastAsia="en-JM"/>
+        </w:rPr>
+        <w:t>The ability to send Statements electronically (</w:t>
+      </w:r>
+      <w:proofErr w:type="spellStart"/>
+      <w:r>
+        <w:rPr>
+          <w:rFonts w:ascii="Microsoft Sans Serif" w:eastAsia="Times New Roman" w:hAnsi="Microsoft Sans Serif" w:cs="Microsoft Sans Serif"/>
+          <w:sz w:val="20"/>
+          <w:szCs w:val="20"/>
+          <w:lang w:eastAsia="en-JM"/>
+        </w:rPr>
+        <w:t>Pdf</w:t>
+      </w:r>
+      <w:proofErr w:type="spellEnd"/>
+      <w:r>
+        <w:rPr>
+          <w:rFonts w:ascii="Microsoft Sans Serif" w:eastAsia="Times New Roman" w:hAnsi="Microsoft Sans Serif" w:cs="Microsoft Sans Serif"/>
+          <w:sz w:val="20"/>
+          <w:szCs w:val="20"/>
+          <w:lang w:eastAsia="en-JM"/>
+        </w:rPr>
+        <w:t>) with a cover page</w:t>
+      </w:r>
+    </w:p>
+    <w:p>
+      <w:pPr>
+        <w:spacing w:after="0" w:line="240" w:lineRule="auto"/>
+        <w:ind w:left="1080"/>
+        <w:rPr>
+          <w:rFonts w:ascii="Times New Roman" w:eastAsia="Times New Roman" w:hAnsi="Times New Roman" w:cs="Times New Roman"/>
+          <w:sz w:val="24"/>
+          <w:szCs w:val="24"/>
+          <w:lang w:eastAsia="en-JM"/>
+        </w:rPr>
+      </w:pPr>
+      <w:r>
+        <w:rPr>
+          <w:rFonts w:ascii="Microsoft Sans Serif" w:eastAsia="Times New Roman" w:hAnsi="Microsoft Sans Serif" w:cs="Microsoft Sans Serif"/>
+          <w:sz w:val="20"/>
+          <w:szCs w:val="20"/>
+          <w:lang w:eastAsia="en-JM"/>
+        </w:rPr>
+        <w:t>The ability to import incoming Royalty statements in Data formats</w:t>
+      </w:r>
+    </w:p>
+    <w:p>
+      <w:pPr>
+        <w:spacing w:after="0" w:line="240" w:lineRule="auto"/>
+        <w:ind w:left="1080"/>
+        <w:rPr>
+          <w:rFonts w:ascii="Times New Roman" w:eastAsia="Times New Roman" w:hAnsi="Times New Roman" w:cs="Times New Roman"/>
+          <w:sz w:val="24"/>
+          <w:szCs w:val="24"/>
+          <w:lang w:eastAsia="en-JM"/>
+        </w:rPr>
+      </w:pPr>
+      <w:proofErr w:type="gramStart"/>
+      <w:r>
+        <w:rPr>
+          <w:rFonts w:ascii="Microsoft Sans Serif" w:eastAsia="Times New Roman" w:hAnsi="Microsoft Sans Serif" w:cs="Microsoft Sans Serif"/>
+          <w:sz w:val="20"/>
+          <w:szCs w:val="20"/>
+          <w:lang w:eastAsia="en-JM"/>
+        </w:rPr>
+        <w:t>ability</w:t>
+      </w:r>
+      <w:proofErr w:type="gramEnd"/>
+      <w:r>
+        <w:rPr>
+          <w:rFonts w:ascii="Microsoft Sans Serif" w:eastAsia="Times New Roman" w:hAnsi="Microsoft Sans Serif" w:cs="Microsoft Sans Serif"/>
+          <w:sz w:val="20"/>
+          <w:szCs w:val="20"/>
+          <w:lang w:eastAsia="en-JM"/>
+        </w:rPr>
+        <w:t xml:space="preserve"> to export </w:t>
+      </w:r>
+      <w:proofErr w:type="spellStart"/>
+      <w:r>
+        <w:rPr>
+          <w:rFonts w:ascii="Microsoft Sans Serif" w:eastAsia="Times New Roman" w:hAnsi="Microsoft Sans Serif" w:cs="Microsoft Sans Serif"/>
+          <w:sz w:val="20"/>
+          <w:szCs w:val="20"/>
+          <w:lang w:eastAsia="en-JM"/>
+        </w:rPr>
+        <w:t>Catalog</w:t>
+      </w:r>
+      <w:proofErr w:type="spellEnd"/>
+      <w:r>
+        <w:rPr>
+          <w:rFonts w:ascii="Microsoft Sans Serif" w:eastAsia="Times New Roman" w:hAnsi="Microsoft Sans Serif" w:cs="Microsoft Sans Serif"/>
+          <w:sz w:val="20"/>
+          <w:szCs w:val="20"/>
+          <w:lang w:eastAsia="en-JM"/>
+        </w:rPr>
+        <w:t xml:space="preserve"> in Data formats for easier input by sub-publisher etc (</w:t>
+      </w:r>
+      <w:r>
+        <w:rPr>
+          <w:rFonts w:ascii="Microsoft Sans Serif" w:eastAsia="Times New Roman" w:hAnsi="Microsoft Sans Serif" w:cs="Microsoft Sans Serif"/>
+          <w:color w:val="FF0000"/>
+          <w:sz w:val="20"/>
+          <w:szCs w:val="20"/>
+          <w:lang w:eastAsia="en-JM"/>
+        </w:rPr>
+        <w:t xml:space="preserve">same as incoming statements &amp; </w:t>
+      </w:r>
+      <w:proofErr w:type="spellStart"/>
+      <w:r>
+        <w:rPr>
+          <w:rFonts w:ascii="Microsoft Sans Serif" w:eastAsia="Times New Roman" w:hAnsi="Microsoft Sans Serif" w:cs="Microsoft Sans Serif"/>
+          <w:color w:val="FF0000"/>
+          <w:sz w:val="20"/>
+          <w:szCs w:val="20"/>
+          <w:lang w:eastAsia="en-JM"/>
+        </w:rPr>
+        <w:t>ddata</w:t>
+      </w:r>
+      <w:proofErr w:type="spellEnd"/>
+      <w:r>
+        <w:rPr>
+          <w:rFonts w:ascii="Microsoft Sans Serif" w:eastAsia="Times New Roman" w:hAnsi="Microsoft Sans Serif" w:cs="Microsoft Sans Serif"/>
+          <w:color w:val="FF0000"/>
+          <w:sz w:val="20"/>
+          <w:szCs w:val="20"/>
+          <w:lang w:eastAsia="en-JM"/>
+        </w:rPr>
+        <w:t xml:space="preserve"> files formats above etc</w:t>
+      </w:r>
+      <w:r>
+        <w:rPr>
+          <w:rFonts w:ascii="Microsoft Sans Serif" w:eastAsia="Times New Roman" w:hAnsi="Microsoft Sans Serif" w:cs="Microsoft Sans Serif"/>
+          <w:sz w:val="20"/>
+          <w:szCs w:val="20"/>
+          <w:lang w:eastAsia="en-JM"/>
+        </w:rPr>
+        <w:t>)</w:t>
+      </w:r>
+    </w:p>
+    <w:p>
+      <w:pPr>
+        <w:spacing w:after="0" w:line="240" w:lineRule="auto"/>
+        <w:ind w:left="1080"/>
+        <w:rPr>
+          <w:rFonts w:ascii="Times New Roman" w:eastAsia="Times New Roman" w:hAnsi="Times New Roman" w:cs="Times New Roman"/>
+          <w:sz w:val="24"/>
+          <w:szCs w:val="24"/>
+          <w:lang w:eastAsia="en-JM"/>
+        </w:rPr>
+      </w:pPr>
+      <w:r>
+        <w:rPr>
+          <w:rFonts w:ascii="Microsoft Sans Serif" w:eastAsia="Times New Roman" w:hAnsi="Microsoft Sans Serif" w:cs="Microsoft Sans Serif"/>
+          <w:sz w:val="20"/>
+          <w:szCs w:val="20"/>
+          <w:lang w:eastAsia="en-JM"/>
+        </w:rPr>
+        <w:t>The ability to set up defaults for all reports</w:t>
+      </w:r>
+    </w:p>
+    <w:p>
+      <w:pPr>
+        <w:spacing w:after="0" w:line="240" w:lineRule="auto"/>
+        <w:rPr>
+          <w:rFonts w:ascii="Times New Roman" w:eastAsia="Times New Roman" w:hAnsi="Times New Roman" w:cs="Times New Roman"/>
+          <w:sz w:val="24"/>
+          <w:szCs w:val="24"/>
+          <w:lang w:eastAsia="en-JM"/>
+        </w:rPr>
+      </w:pPr>
+      <w:r>
+        <w:rPr>
+          <w:rFonts w:ascii="Microsoft Sans Serif" w:eastAsia="Times New Roman" w:hAnsi="Microsoft Sans Serif" w:cs="Microsoft Sans Serif"/>
+          <w:sz w:val="20"/>
+          <w:szCs w:val="20"/>
+          <w:lang w:eastAsia="en-JM"/>
+        </w:rPr>
+        <w:t xml:space="preserve">The ability to set up defaults for all </w:t>
+      </w:r>
+      <w:proofErr w:type="spellStart"/>
+      <w:r>
+        <w:rPr>
+          <w:rFonts w:ascii="Microsoft Sans Serif" w:eastAsia="Times New Roman" w:hAnsi="Microsoft Sans Serif" w:cs="Microsoft Sans Serif"/>
+          <w:sz w:val="20"/>
+          <w:szCs w:val="20"/>
+          <w:lang w:eastAsia="en-JM"/>
+        </w:rPr>
+        <w:t>inputs</w:t>
+      </w:r>
+      <w:proofErr w:type="gramStart"/>
+      <w:r>
+        <w:rPr>
+          <w:rFonts w:ascii="Microsoft Sans Serif" w:eastAsia="Times New Roman" w:hAnsi="Microsoft Sans Serif" w:cs="Microsoft Sans Serif"/>
+          <w:sz w:val="20"/>
+          <w:szCs w:val="20"/>
+          <w:lang w:eastAsia="en-JM"/>
+        </w:rPr>
+        <w:t>,electronic</w:t>
+      </w:r>
+      <w:proofErr w:type="spellEnd"/>
+      <w:proofErr w:type="gramEnd"/>
+      <w:r>
+        <w:rPr>
+          <w:rFonts w:ascii="Microsoft Sans Serif" w:eastAsia="Times New Roman" w:hAnsi="Microsoft Sans Serif" w:cs="Microsoft Sans Serif"/>
+          <w:sz w:val="20"/>
+          <w:szCs w:val="20"/>
+          <w:lang w:eastAsia="en-JM"/>
+        </w:rPr>
+        <w:t xml:space="preserve"> statements, </w:t>
+      </w:r>
+      <w:proofErr w:type="spellStart"/>
+      <w:r>
+        <w:rPr>
+          <w:rFonts w:ascii="Microsoft Sans Serif" w:eastAsia="Times New Roman" w:hAnsi="Microsoft Sans Serif" w:cs="Microsoft Sans Serif"/>
+          <w:sz w:val="20"/>
+          <w:szCs w:val="20"/>
+          <w:lang w:eastAsia="en-JM"/>
+        </w:rPr>
+        <w:t>catalog</w:t>
+      </w:r>
+      <w:proofErr w:type="spellEnd"/>
+    </w:p>
+    <w:p>
+      <w:pPr>
+        <w:spacing w:after="0" w:line="240" w:lineRule="auto"/>
+        <w:rPr>
+          <w:rFonts w:ascii="Times New Roman" w:eastAsia="Times New Roman" w:hAnsi="Times New Roman" w:cs="Times New Roman"/>
+          <w:sz w:val="24"/>
+          <w:szCs w:val="24"/>
+          <w:lang w:eastAsia="en-JM"/>
+        </w:rPr>
+      </w:pPr>
+      <w:r>
+        <w:rPr>
+          <w:rFonts w:ascii="Microsoft Sans Serif" w:eastAsia="Times New Roman" w:hAnsi="Microsoft Sans Serif" w:cs="Microsoft Sans Serif"/>
+          <w:sz w:val="20"/>
+          <w:szCs w:val="20"/>
+          <w:lang w:eastAsia="en-JM"/>
+        </w:rPr>
+        <w:t xml:space="preserve">The Ability to Search in all Database or Specific </w:t>
+      </w:r>
+      <w:proofErr w:type="gramStart"/>
+      <w:r>
+        <w:rPr>
+          <w:rFonts w:ascii="Microsoft Sans Serif" w:eastAsia="Times New Roman" w:hAnsi="Microsoft Sans Serif" w:cs="Microsoft Sans Serif"/>
+          <w:sz w:val="20"/>
+          <w:szCs w:val="20"/>
+          <w:lang w:eastAsia="en-JM"/>
+        </w:rPr>
+        <w:t>company</w:t>
+      </w:r>
+      <w:proofErr w:type="gramEnd"/>
+      <w:r>
+        <w:rPr>
+          <w:rFonts w:ascii="Microsoft Sans Serif" w:eastAsia="Times New Roman" w:hAnsi="Microsoft Sans Serif" w:cs="Microsoft Sans Serif"/>
+          <w:sz w:val="20"/>
+          <w:szCs w:val="20"/>
+          <w:lang w:eastAsia="en-JM"/>
+        </w:rPr>
+        <w:t xml:space="preserve"> Database</w:t>
+      </w:r>
+    </w:p>
+    <w:p>
+      <w:pPr>
+        <w:spacing w:after="0" w:line="240" w:lineRule="auto"/>
+        <w:rPr>
+          <w:rFonts w:ascii="Times New Roman" w:eastAsia="Times New Roman" w:hAnsi="Times New Roman" w:cs="Times New Roman"/>
+          <w:sz w:val="24"/>
+          <w:szCs w:val="24"/>
+          <w:lang w:eastAsia="en-JM"/>
+        </w:rPr>
+      </w:pPr>
+      <w:proofErr w:type="gramStart"/>
+      <w:r>
+        <w:rPr>
+          <w:rFonts w:ascii="Microsoft Sans Serif" w:eastAsia="Times New Roman" w:hAnsi="Microsoft Sans Serif" w:cs="Microsoft Sans Serif"/>
+          <w:sz w:val="20"/>
+          <w:szCs w:val="20"/>
+          <w:lang w:eastAsia="en-JM"/>
+        </w:rPr>
+        <w:t>enter</w:t>
+      </w:r>
+      <w:proofErr w:type="gramEnd"/>
+      <w:r>
+        <w:rPr>
+          <w:rFonts w:ascii="Microsoft Sans Serif" w:eastAsia="Times New Roman" w:hAnsi="Microsoft Sans Serif" w:cs="Microsoft Sans Serif"/>
+          <w:sz w:val="20"/>
+          <w:szCs w:val="20"/>
+          <w:lang w:eastAsia="en-JM"/>
+        </w:rPr>
+        <w:t xml:space="preserve"> one title in multiple companies/databases that have an interest in the same title in one go &amp; when printing </w:t>
+      </w:r>
+      <w:proofErr w:type="spellStart"/>
+      <w:r>
+        <w:rPr>
+          <w:rFonts w:ascii="Microsoft Sans Serif" w:eastAsia="Times New Roman" w:hAnsi="Microsoft Sans Serif" w:cs="Microsoft Sans Serif"/>
+          <w:sz w:val="20"/>
+          <w:szCs w:val="20"/>
+          <w:lang w:eastAsia="en-JM"/>
+        </w:rPr>
+        <w:t>catalog</w:t>
+      </w:r>
+      <w:proofErr w:type="spellEnd"/>
+      <w:r>
+        <w:rPr>
+          <w:rFonts w:ascii="Microsoft Sans Serif" w:eastAsia="Times New Roman" w:hAnsi="Microsoft Sans Serif" w:cs="Microsoft Sans Serif"/>
+          <w:sz w:val="20"/>
+          <w:szCs w:val="20"/>
+          <w:lang w:eastAsia="en-JM"/>
+        </w:rPr>
+        <w:t xml:space="preserve"> or report it will show total </w:t>
+      </w:r>
+      <w:proofErr w:type="spellStart"/>
+      <w:r>
+        <w:rPr>
+          <w:rFonts w:ascii="Microsoft Sans Serif" w:eastAsia="Times New Roman" w:hAnsi="Microsoft Sans Serif" w:cs="Microsoft Sans Serif"/>
+          <w:sz w:val="20"/>
+          <w:szCs w:val="20"/>
+          <w:lang w:eastAsia="en-JM"/>
+        </w:rPr>
+        <w:t>dubplate</w:t>
+      </w:r>
+      <w:proofErr w:type="spellEnd"/>
+      <w:r>
+        <w:rPr>
+          <w:rFonts w:ascii="Microsoft Sans Serif" w:eastAsia="Times New Roman" w:hAnsi="Microsoft Sans Serif" w:cs="Microsoft Sans Serif"/>
+          <w:sz w:val="20"/>
+          <w:szCs w:val="20"/>
+          <w:lang w:eastAsia="en-JM"/>
+        </w:rPr>
+        <w:t xml:space="preserve"> Ownership &amp; admin %</w:t>
+      </w:r>
+    </w:p>
+    <w:p>
+      <w:pPr>
+        <w:spacing w:after="0" w:line="240" w:lineRule="auto"/>
+        <w:rPr>
+          <w:rFonts w:ascii="Times New Roman" w:eastAsia="Times New Roman" w:hAnsi="Times New Roman" w:cs="Times New Roman"/>
+          <w:sz w:val="24"/>
+          <w:szCs w:val="24"/>
+          <w:lang w:eastAsia="en-JM"/>
+        </w:rPr>
+      </w:pPr>
+      <w:r>
+        <w:rPr>
+          <w:rFonts w:ascii="Microsoft Sans Serif" w:eastAsia="Times New Roman" w:hAnsi="Microsoft Sans Serif" w:cs="Microsoft Sans Serif"/>
+          <w:sz w:val="20"/>
+          <w:szCs w:val="20"/>
+          <w:lang w:eastAsia="en-JM"/>
+        </w:rPr>
+        <w:t> </w:t>
+      </w:r>
+    </w:p>
+    <w:p>
+      <w:pPr>
+        <w:spacing w:after="0" w:line="240" w:lineRule="auto"/>
+        <w:rPr>
+          <w:rFonts w:ascii="Times New Roman" w:eastAsia="Times New Roman" w:hAnsi="Times New Roman" w:cs="Times New Roman"/>
+          <w:sz w:val="24"/>
+          <w:szCs w:val="24"/>
+          <w:lang w:eastAsia="en-JM"/>
+        </w:rPr>
+      </w:pPr>
+      <w:r>
+        <w:rPr>
+          <w:rFonts w:ascii="Microsoft Sans Serif" w:eastAsia="Times New Roman" w:hAnsi="Microsoft Sans Serif" w:cs="Microsoft Sans Serif"/>
+          <w:sz w:val="20"/>
+          <w:szCs w:val="20"/>
+          <w:lang w:eastAsia="en-JM"/>
+        </w:rPr>
+        <w:t>Calculate/distribute royalties by Contract % or Password override to calculate specific songs by splits</w:t>
+      </w:r>
+    </w:p>
+    <w:p>
+      <w:pPr>
+        <w:spacing w:after="0" w:line="240" w:lineRule="auto"/>
+        <w:rPr>
+          <w:rFonts w:ascii="Times New Roman" w:eastAsia="Times New Roman" w:hAnsi="Times New Roman" w:cs="Times New Roman"/>
+          <w:sz w:val="24"/>
+          <w:szCs w:val="24"/>
+          <w:lang w:eastAsia="en-JM"/>
+        </w:rPr>
+      </w:pPr>
+      <w:r>
+        <w:rPr>
+          <w:rFonts w:ascii="Microsoft Sans Serif" w:eastAsia="Times New Roman" w:hAnsi="Microsoft Sans Serif" w:cs="Microsoft Sans Serif"/>
+          <w:sz w:val="20"/>
+          <w:szCs w:val="20"/>
+          <w:lang w:eastAsia="en-JM"/>
+        </w:rPr>
+        <w:t xml:space="preserve">Calculate royalties by contract or individual song by different method as per writer </w:t>
+      </w:r>
+      <w:proofErr w:type="spellStart"/>
+      <w:r>
+        <w:rPr>
+          <w:rFonts w:ascii="Microsoft Sans Serif" w:eastAsia="Times New Roman" w:hAnsi="Microsoft Sans Serif" w:cs="Microsoft Sans Serif"/>
+          <w:sz w:val="20"/>
+          <w:szCs w:val="20"/>
+          <w:lang w:eastAsia="en-JM"/>
+        </w:rPr>
+        <w:t>catalog</w:t>
+      </w:r>
+      <w:proofErr w:type="spellEnd"/>
+      <w:r>
+        <w:rPr>
+          <w:rFonts w:ascii="Microsoft Sans Serif" w:eastAsia="Times New Roman" w:hAnsi="Microsoft Sans Serif" w:cs="Microsoft Sans Serif"/>
+          <w:sz w:val="20"/>
+          <w:szCs w:val="20"/>
+          <w:lang w:eastAsia="en-JM"/>
+        </w:rPr>
+        <w:t xml:space="preserve"> or individual song in </w:t>
+      </w:r>
+      <w:proofErr w:type="spellStart"/>
+      <w:r>
+        <w:rPr>
+          <w:rFonts w:ascii="Microsoft Sans Serif" w:eastAsia="Times New Roman" w:hAnsi="Microsoft Sans Serif" w:cs="Microsoft Sans Serif"/>
+          <w:sz w:val="20"/>
+          <w:szCs w:val="20"/>
+          <w:lang w:eastAsia="en-JM"/>
+        </w:rPr>
+        <w:t>catalog</w:t>
+      </w:r>
+      <w:proofErr w:type="spellEnd"/>
+      <w:r>
+        <w:rPr>
+          <w:rFonts w:ascii="Microsoft Sans Serif" w:eastAsia="Times New Roman" w:hAnsi="Microsoft Sans Serif" w:cs="Microsoft Sans Serif"/>
+          <w:sz w:val="20"/>
+          <w:szCs w:val="20"/>
+          <w:lang w:eastAsia="en-JM"/>
+        </w:rPr>
+        <w:t xml:space="preserve"> </w:t>
+      </w:r>
+    </w:p>
+    <w:p>
+      <w:pPr>
+        <w:spacing w:after="0" w:line="240" w:lineRule="auto"/>
+        <w:rPr>
+          <w:rFonts w:ascii="Times New Roman" w:eastAsia="Times New Roman" w:hAnsi="Times New Roman" w:cs="Times New Roman"/>
+          <w:sz w:val="24"/>
+          <w:szCs w:val="24"/>
+          <w:lang w:eastAsia="en-JM"/>
+        </w:rPr>
+      </w:pPr>
+      <w:r>
+        <w:rPr>
+          <w:rFonts w:ascii="Microsoft Sans Serif" w:eastAsia="Times New Roman" w:hAnsi="Microsoft Sans Serif" w:cs="Microsoft Sans Serif"/>
+          <w:sz w:val="20"/>
+          <w:szCs w:val="20"/>
+          <w:lang w:eastAsia="en-JM"/>
+        </w:rPr>
+        <w:t>Release escrow into regular statements easily</w:t>
+      </w:r>
+    </w:p>
+    <w:p>
+      <w:pPr>
+        <w:spacing w:after="0" w:line="240" w:lineRule="auto"/>
+        <w:rPr>
+          <w:rFonts w:ascii="Times New Roman" w:eastAsia="Times New Roman" w:hAnsi="Times New Roman" w:cs="Times New Roman"/>
+          <w:sz w:val="24"/>
+          <w:szCs w:val="24"/>
+          <w:lang w:eastAsia="en-JM"/>
+        </w:rPr>
+      </w:pPr>
+      <w:r>
+        <w:rPr>
+          <w:rFonts w:ascii="Microsoft Sans Serif" w:eastAsia="Times New Roman" w:hAnsi="Microsoft Sans Serif" w:cs="Microsoft Sans Serif"/>
+          <w:sz w:val="20"/>
+          <w:szCs w:val="20"/>
+          <w:lang w:eastAsia="en-JM"/>
+        </w:rPr>
+        <w:t xml:space="preserve">The ability to search for titles/anything in individual </w:t>
+      </w:r>
+      <w:proofErr w:type="spellStart"/>
+      <w:r>
+        <w:rPr>
+          <w:rFonts w:ascii="Microsoft Sans Serif" w:eastAsia="Times New Roman" w:hAnsi="Microsoft Sans Serif" w:cs="Microsoft Sans Serif"/>
+          <w:sz w:val="20"/>
+          <w:szCs w:val="20"/>
+          <w:lang w:eastAsia="en-JM"/>
+        </w:rPr>
+        <w:t>catalogs</w:t>
+      </w:r>
+      <w:proofErr w:type="spellEnd"/>
+      <w:r>
+        <w:rPr>
+          <w:rFonts w:ascii="Microsoft Sans Serif" w:eastAsia="Times New Roman" w:hAnsi="Microsoft Sans Serif" w:cs="Microsoft Sans Serif"/>
+          <w:sz w:val="20"/>
+          <w:szCs w:val="20"/>
+          <w:lang w:eastAsia="en-JM"/>
+        </w:rPr>
+        <w:t xml:space="preserve"> &amp; print on same report</w:t>
+      </w:r>
+    </w:p>
+    <w:p>
+      <w:pPr>
+        <w:spacing w:after="0" w:line="240" w:lineRule="auto"/>
+        <w:rPr>
+          <w:rFonts w:ascii="Times New Roman" w:eastAsia="Times New Roman" w:hAnsi="Times New Roman" w:cs="Times New Roman"/>
+          <w:sz w:val="24"/>
+          <w:szCs w:val="24"/>
+          <w:lang w:eastAsia="en-JM"/>
+        </w:rPr>
+      </w:pPr>
+      <w:r>
+        <w:rPr>
+          <w:rFonts w:ascii="Microsoft Sans Serif" w:eastAsia="Times New Roman" w:hAnsi="Microsoft Sans Serif" w:cs="Microsoft Sans Serif"/>
+          <w:sz w:val="20"/>
+          <w:szCs w:val="20"/>
+          <w:lang w:eastAsia="en-JM"/>
+        </w:rPr>
+        <w:t>Advance repayment</w:t>
+      </w:r>
+      <w:proofErr w:type="gramStart"/>
+      <w:r>
+        <w:rPr>
+          <w:rFonts w:ascii="Microsoft Sans Serif" w:eastAsia="Times New Roman" w:hAnsi="Microsoft Sans Serif" w:cs="Microsoft Sans Serif"/>
+          <w:sz w:val="20"/>
+          <w:szCs w:val="20"/>
+          <w:lang w:eastAsia="en-JM"/>
+        </w:rPr>
+        <w:t>  deductions</w:t>
+      </w:r>
+      <w:proofErr w:type="gramEnd"/>
+      <w:r>
+        <w:rPr>
+          <w:rFonts w:ascii="Microsoft Sans Serif" w:eastAsia="Times New Roman" w:hAnsi="Microsoft Sans Serif" w:cs="Microsoft Sans Serif"/>
+          <w:sz w:val="20"/>
+          <w:szCs w:val="20"/>
+          <w:lang w:eastAsia="en-JM"/>
+        </w:rPr>
+        <w:t xml:space="preserve"> by total, specific amounts or periods</w:t>
+      </w:r>
+    </w:p>
+    <w:p>
+      <w:pPr>
+        <w:spacing w:after="0" w:line="240" w:lineRule="auto"/>
+        <w:rPr>
+          <w:rFonts w:ascii="Times New Roman" w:eastAsia="Times New Roman" w:hAnsi="Times New Roman" w:cs="Times New Roman"/>
+          <w:sz w:val="24"/>
+          <w:szCs w:val="24"/>
+          <w:lang w:eastAsia="en-JM"/>
+        </w:rPr>
+      </w:pPr>
+      <w:r>
+        <w:rPr>
+          <w:rFonts w:ascii="Microsoft Sans Serif" w:eastAsia="Times New Roman" w:hAnsi="Microsoft Sans Serif" w:cs="Microsoft Sans Serif"/>
+          <w:sz w:val="20"/>
+          <w:szCs w:val="20"/>
+          <w:lang w:eastAsia="en-JM"/>
+        </w:rPr>
+        <w:t>Multi user capability</w:t>
+      </w:r>
+      <w:r>
+        <w:rPr>
+          <w:rFonts w:ascii="Microsoft Sans Serif" w:eastAsia="Times New Roman" w:hAnsi="Microsoft Sans Serif" w:cs="Microsoft Sans Serif"/>
+          <w:sz w:val="20"/>
+          <w:szCs w:val="20"/>
+          <w:lang w:eastAsia="en-JM"/>
+        </w:rPr>
+        <w:br/>
+        <w:t>Send by email capability</w:t>
+      </w:r>
+      <w:r>
+        <w:rPr>
+          <w:rFonts w:ascii="Microsoft Sans Serif" w:eastAsia="Times New Roman" w:hAnsi="Microsoft Sans Serif" w:cs="Microsoft Sans Serif"/>
+          <w:sz w:val="20"/>
+          <w:szCs w:val="20"/>
+          <w:lang w:eastAsia="en-JM"/>
+        </w:rPr>
+        <w:br/>
+        <w:t>re printing reports by history</w:t>
+      </w:r>
+      <w:r>
+        <w:rPr>
+          <w:rFonts w:ascii="Microsoft Sans Serif" w:eastAsia="Times New Roman" w:hAnsi="Microsoft Sans Serif" w:cs="Microsoft Sans Serif"/>
+          <w:sz w:val="20"/>
+          <w:szCs w:val="20"/>
+          <w:lang w:eastAsia="en-JM"/>
+        </w:rPr>
+        <w:br/>
+      </w:r>
+      <w:proofErr w:type="gramStart"/>
+      <w:r>
+        <w:rPr>
+          <w:rFonts w:ascii="Microsoft Sans Serif" w:eastAsia="Times New Roman" w:hAnsi="Microsoft Sans Serif" w:cs="Microsoft Sans Serif"/>
+          <w:sz w:val="20"/>
+          <w:szCs w:val="20"/>
+          <w:lang w:eastAsia="en-JM"/>
+        </w:rPr>
+        <w:t>Save</w:t>
+      </w:r>
+      <w:proofErr w:type="gramEnd"/>
+      <w:r>
+        <w:rPr>
+          <w:rFonts w:ascii="Microsoft Sans Serif" w:eastAsia="Times New Roman" w:hAnsi="Microsoft Sans Serif" w:cs="Microsoft Sans Serif"/>
+          <w:sz w:val="20"/>
+          <w:szCs w:val="20"/>
+          <w:lang w:eastAsia="en-JM"/>
+        </w:rPr>
+        <w:t xml:space="preserve"> email or address list</w:t>
+      </w:r>
+    </w:p>
+    <w:p>
+      <w:pPr>
+        <w:spacing w:after="0" w:line="240" w:lineRule="auto"/>
+        <w:rPr>
+          <w:rFonts w:ascii="Times New Roman" w:eastAsia="Times New Roman" w:hAnsi="Times New Roman" w:cs="Times New Roman"/>
+          <w:sz w:val="24"/>
+          <w:szCs w:val="24"/>
+          <w:lang w:eastAsia="en-JM"/>
+        </w:rPr>
+      </w:pPr>
+      <w:r>
+        <w:rPr>
+          <w:rFonts w:ascii="Times New Roman" w:eastAsia="Times New Roman" w:hAnsi="Times New Roman" w:cs="Times New Roman"/>
+          <w:sz w:val="24"/>
+          <w:szCs w:val="24"/>
+          <w:lang w:eastAsia="en-JM"/>
+        </w:rPr>
+        <w:t> </w:t>
+      </w:r>
+    </w:p>
+    <w:p>
+      <w:pPr>
+        <w:spacing w:after="0" w:line="240" w:lineRule="auto"/>
+        <w:rPr>
+          <w:rFonts w:ascii="Times New Roman" w:eastAsia="Times New Roman" w:hAnsi="Times New Roman" w:cs="Times New Roman"/>
+          <w:sz w:val="24"/>
+          <w:szCs w:val="24"/>
+          <w:lang w:eastAsia="en-JM"/>
+        </w:rPr>
+      </w:pPr>
+      <w:r>
+        <w:rPr>
+          <w:rFonts w:ascii="Microsoft Sans Serif" w:eastAsia="Times New Roman" w:hAnsi="Microsoft Sans Serif" w:cs="Microsoft Sans Serif"/>
+          <w:sz w:val="20"/>
+          <w:szCs w:val="20"/>
+          <w:lang w:eastAsia="en-JM"/>
+        </w:rPr>
+        <w:t xml:space="preserve">Maybe each song could automatically default to </w:t>
+      </w:r>
+      <w:proofErr w:type="spellStart"/>
+      <w:r>
+        <w:rPr>
+          <w:rFonts w:ascii="Microsoft Sans Serif" w:eastAsia="Times New Roman" w:hAnsi="Microsoft Sans Serif" w:cs="Microsoft Sans Serif"/>
+          <w:sz w:val="20"/>
+          <w:szCs w:val="20"/>
+          <w:lang w:eastAsia="en-JM"/>
+        </w:rPr>
+        <w:t>catalog</w:t>
+      </w:r>
+      <w:proofErr w:type="spellEnd"/>
+      <w:r>
+        <w:rPr>
+          <w:rFonts w:ascii="Microsoft Sans Serif" w:eastAsia="Times New Roman" w:hAnsi="Microsoft Sans Serif" w:cs="Microsoft Sans Serif"/>
+          <w:sz w:val="20"/>
+          <w:szCs w:val="20"/>
+          <w:lang w:eastAsia="en-JM"/>
+        </w:rPr>
+        <w:t xml:space="preserve"> calculation but could be changed</w:t>
+      </w:r>
+      <w:proofErr w:type="gramStart"/>
+      <w:r>
+        <w:rPr>
+          <w:rFonts w:ascii="Microsoft Sans Serif" w:eastAsia="Times New Roman" w:hAnsi="Microsoft Sans Serif" w:cs="Microsoft Sans Serif"/>
+          <w:sz w:val="20"/>
+          <w:szCs w:val="20"/>
+          <w:lang w:eastAsia="en-JM"/>
+        </w:rPr>
+        <w:t>  in</w:t>
+      </w:r>
+      <w:proofErr w:type="gramEnd"/>
+      <w:r>
+        <w:rPr>
+          <w:rFonts w:ascii="Microsoft Sans Serif" w:eastAsia="Times New Roman" w:hAnsi="Microsoft Sans Serif" w:cs="Microsoft Sans Serif"/>
+          <w:sz w:val="20"/>
+          <w:szCs w:val="20"/>
+          <w:lang w:eastAsia="en-JM"/>
+        </w:rPr>
+        <w:t xml:space="preserve"> security password area to a different split. This would rarely happen but possible </w:t>
+      </w:r>
+      <w:r>
+        <w:rPr>
+          <w:rFonts w:ascii="Microsoft Sans Serif" w:eastAsia="Times New Roman" w:hAnsi="Microsoft Sans Serif" w:cs="Microsoft Sans Serif"/>
+          <w:sz w:val="20"/>
+          <w:szCs w:val="20"/>
+          <w:lang w:eastAsia="en-JM"/>
+        </w:rPr>
+        <w:br/>
+      </w:r>
+      <w:r>
+        <w:rPr>
+          <w:rFonts w:ascii="Microsoft Sans Serif" w:eastAsia="Times New Roman" w:hAnsi="Microsoft Sans Serif" w:cs="Microsoft Sans Serif"/>
+          <w:sz w:val="20"/>
+          <w:szCs w:val="20"/>
+          <w:lang w:eastAsia="en-JM"/>
+        </w:rPr>
+        <w:br/>
+        <w:t xml:space="preserve">We could have a writer that we are paying different rates for different sings in his </w:t>
+      </w:r>
+      <w:proofErr w:type="spellStart"/>
+      <w:r>
+        <w:rPr>
+          <w:rFonts w:ascii="Microsoft Sans Serif" w:eastAsia="Times New Roman" w:hAnsi="Microsoft Sans Serif" w:cs="Microsoft Sans Serif"/>
+          <w:sz w:val="20"/>
+          <w:szCs w:val="20"/>
+          <w:lang w:eastAsia="en-JM"/>
+        </w:rPr>
+        <w:t>catalog</w:t>
+      </w:r>
+      <w:proofErr w:type="spellEnd"/>
+      <w:r>
+        <w:rPr>
+          <w:rFonts w:ascii="Microsoft Sans Serif" w:eastAsia="Times New Roman" w:hAnsi="Microsoft Sans Serif" w:cs="Microsoft Sans Serif"/>
+          <w:sz w:val="20"/>
+          <w:szCs w:val="20"/>
+          <w:lang w:eastAsia="en-JM"/>
+        </w:rPr>
+        <w:t xml:space="preserve"> because of different </w:t>
+      </w:r>
+      <w:proofErr w:type="spellStart"/>
+      <w:r>
+        <w:rPr>
+          <w:rFonts w:ascii="Microsoft Sans Serif" w:eastAsia="Times New Roman" w:hAnsi="Microsoft Sans Serif" w:cs="Microsoft Sans Serif"/>
+          <w:sz w:val="20"/>
+          <w:szCs w:val="20"/>
+          <w:lang w:eastAsia="en-JM"/>
+        </w:rPr>
+        <w:t>catalog</w:t>
+      </w:r>
+      <w:proofErr w:type="spellEnd"/>
+      <w:r>
+        <w:rPr>
+          <w:rFonts w:ascii="Microsoft Sans Serif" w:eastAsia="Times New Roman" w:hAnsi="Microsoft Sans Serif" w:cs="Microsoft Sans Serif"/>
+          <w:sz w:val="20"/>
+          <w:szCs w:val="20"/>
+          <w:lang w:eastAsia="en-JM"/>
+        </w:rPr>
+        <w:t xml:space="preserve"> agreement or songs </w:t>
+      </w:r>
+      <w:proofErr w:type="spellStart"/>
+      <w:r>
+        <w:rPr>
+          <w:rFonts w:ascii="Microsoft Sans Serif" w:eastAsia="Times New Roman" w:hAnsi="Microsoft Sans Serif" w:cs="Microsoft Sans Serif"/>
+          <w:sz w:val="20"/>
+          <w:szCs w:val="20"/>
+          <w:lang w:eastAsia="en-JM"/>
+        </w:rPr>
+        <w:t>Ageeement</w:t>
+      </w:r>
+      <w:proofErr w:type="spellEnd"/>
+      <w:r>
+        <w:rPr>
+          <w:rFonts w:ascii="Microsoft Sans Serif" w:eastAsia="Times New Roman" w:hAnsi="Microsoft Sans Serif" w:cs="Microsoft Sans Serif"/>
+          <w:sz w:val="20"/>
+          <w:szCs w:val="20"/>
+          <w:lang w:eastAsia="en-JM"/>
+        </w:rPr>
+        <w:br/>
+      </w:r>
+      <w:r>
+        <w:rPr>
+          <w:rFonts w:ascii="Microsoft Sans Serif" w:eastAsia="Times New Roman" w:hAnsi="Microsoft Sans Serif" w:cs="Microsoft Sans Serif"/>
+          <w:sz w:val="20"/>
+          <w:szCs w:val="20"/>
+          <w:lang w:eastAsia="en-JM"/>
+        </w:rPr>
+        <w:br/>
+        <w:t xml:space="preserve">Need to sort out whether we pay a writer performance royalties so that when statements are automatically uploaded  we would </w:t>
+      </w:r>
+      <w:proofErr w:type="spellStart"/>
+      <w:r>
+        <w:rPr>
+          <w:rFonts w:ascii="Microsoft Sans Serif" w:eastAsia="Times New Roman" w:hAnsi="Microsoft Sans Serif" w:cs="Microsoft Sans Serif"/>
+          <w:sz w:val="20"/>
+          <w:szCs w:val="20"/>
+          <w:lang w:eastAsia="en-JM"/>
+        </w:rPr>
+        <w:t>no</w:t>
+      </w:r>
+      <w:proofErr w:type="spellEnd"/>
+      <w:r>
+        <w:rPr>
+          <w:rFonts w:ascii="Microsoft Sans Serif" w:eastAsia="Times New Roman" w:hAnsi="Microsoft Sans Serif" w:cs="Microsoft Sans Serif"/>
+          <w:sz w:val="20"/>
+          <w:szCs w:val="20"/>
+          <w:lang w:eastAsia="en-JM"/>
+        </w:rPr>
+        <w:t xml:space="preserve"> be paying on performance royalties if we are not supposed to </w:t>
+      </w:r>
+      <w:r>
+        <w:rPr>
+          <w:rFonts w:ascii="Microsoft Sans Serif" w:eastAsia="Times New Roman" w:hAnsi="Microsoft Sans Serif" w:cs="Microsoft Sans Serif"/>
+          <w:sz w:val="20"/>
+          <w:szCs w:val="20"/>
+          <w:lang w:eastAsia="en-JM"/>
+        </w:rPr>
+        <w:br/>
+      </w:r>
+      <w:r>
+        <w:rPr>
+          <w:rFonts w:ascii="Microsoft Sans Serif" w:eastAsia="Times New Roman" w:hAnsi="Microsoft Sans Serif" w:cs="Microsoft Sans Serif"/>
+          <w:sz w:val="20"/>
+          <w:szCs w:val="20"/>
+          <w:lang w:eastAsia="en-JM"/>
+        </w:rPr>
+        <w:br/>
+        <w:t xml:space="preserve">Each contract whether new or a renewal should have the ability to change details because it could be a renewal with a different time period or splits that are different from the original contract </w:t>
+      </w:r>
+    </w:p>
+    <w:p>
+      <w:pPr>
+        <w:pStyle w:val="ListParagraph"/>
+        <w:spacing w:after="0" w:line="240" w:lineRule="auto"/>
+        <w:ind w:left="1440"/>
+        <w:rPr>
+          <w:rFonts w:ascii="Times New Roman" w:eastAsia="Times New Roman" w:hAnsi="Times New Roman" w:cs="Times New Roman"/>
+          <w:b/>
+          <w:sz w:val="24"/>
+          <w:szCs w:val="24"/>
+          <w:lang w:eastAsia="en-JM"/>
+        </w:rPr>
+      </w:pPr>
     </w:p>
     <w:p>
       <w:pPr>
@@ -1494,6 +4016,119 @@
 <file path=word/numbering.xml><?xml version="1.0" encoding="utf-8"?>
 <w:numbering xmlns:ve="http://schemas.openxmlformats.org/markup-compatibility/2006" xmlns:o="urn:schemas-microsoft-com:office:office" xmlns:r="http://schemas.openxmlformats.org/officeDocument/2006/relationships" xmlns:m="http://schemas.openxmlformats.org/officeDocument/2006/math" xmlns:v="urn:schemas-microsoft-com:vml" xmlns:wp="http://schemas.openxmlformats.org/drawingml/2006/wordprocessingDrawing" xmlns:w10="urn:schemas-microsoft-com:office:word" xmlns:w="http://schemas.openxmlformats.org/wordprocessingml/2006/main" xmlns:wne="http://schemas.microsoft.com/office/word/2006/wordml">
   <w:abstractNum w:abstractNumId="0">
+    <w:nsid w:val="1AD8123A"/>
+    <w:multiLevelType w:val="hybridMultilevel"/>
+    <w:tmpl w:val="F206721A"/>
+    <w:lvl w:ilvl="0" w:tplc="20090001">
+      <w:start w:val="1"/>
+      <w:numFmt w:val="bullet"/>
+      <w:lvlText w:val=""/>
+      <w:lvlJc w:val="left"/>
+      <w:pPr>
+        <w:ind w:left="720" w:hanging="360"/>
+      </w:pPr>
+      <w:rPr>
+        <w:rFonts w:ascii="Symbol" w:hAnsi="Symbol" w:hint="default"/>
+      </w:rPr>
+    </w:lvl>
+    <w:lvl w:ilvl="1" w:tplc="20090003">
+      <w:start w:val="1"/>
+      <w:numFmt w:val="bullet"/>
+      <w:lvlText w:val="o"/>
+      <w:lvlJc w:val="left"/>
+      <w:pPr>
+        <w:ind w:left="1440" w:hanging="360"/>
+      </w:pPr>
+      <w:rPr>
+        <w:rFonts w:ascii="Courier New" w:hAnsi="Courier New" w:cs="Courier New" w:hint="default"/>
+      </w:rPr>
+    </w:lvl>
+    <w:lvl w:ilvl="2" w:tplc="20090005" w:tentative="1">
+      <w:start w:val="1"/>
+      <w:numFmt w:val="bullet"/>
+      <w:lvlText w:val=""/>
+      <w:lvlJc w:val="left"/>
+      <w:pPr>
+        <w:ind w:left="2160" w:hanging="360"/>
+      </w:pPr>
+      <w:rPr>
+        <w:rFonts w:ascii="Wingdings" w:hAnsi="Wingdings" w:hint="default"/>
+      </w:rPr>
+    </w:lvl>
+    <w:lvl w:ilvl="3" w:tplc="20090001" w:tentative="1">
+      <w:start w:val="1"/>
+      <w:numFmt w:val="bullet"/>
+      <w:lvlText w:val=""/>
+      <w:lvlJc w:val="left"/>
+      <w:pPr>
+        <w:ind w:left="2880" w:hanging="360"/>
+      </w:pPr>
+      <w:rPr>
+        <w:rFonts w:ascii="Symbol" w:hAnsi="Symbol" w:hint="default"/>
+      </w:rPr>
+    </w:lvl>
+    <w:lvl w:ilvl="4" w:tplc="20090003" w:tentative="1">
+      <w:start w:val="1"/>
+      <w:numFmt w:val="bullet"/>
+      <w:lvlText w:val="o"/>
+      <w:lvlJc w:val="left"/>
+      <w:pPr>
+        <w:ind w:left="3600" w:hanging="360"/>
+      </w:pPr>
+      <w:rPr>
+        <w:rFonts w:ascii="Courier New" w:hAnsi="Courier New" w:cs="Courier New" w:hint="default"/>
+      </w:rPr>
+    </w:lvl>
+    <w:lvl w:ilvl="5" w:tplc="20090005" w:tentative="1">
+      <w:start w:val="1"/>
+      <w:numFmt w:val="bullet"/>
+      <w:lvlText w:val=""/>
+      <w:lvlJc w:val="left"/>
+      <w:pPr>
+        <w:ind w:left="4320" w:hanging="360"/>
+      </w:pPr>
+      <w:rPr>
+        <w:rFonts w:ascii="Wingdings" w:hAnsi="Wingdings" w:hint="default"/>
+      </w:rPr>
+    </w:lvl>
+    <w:lvl w:ilvl="6" w:tplc="20090001" w:tentative="1">
+      <w:start w:val="1"/>
+      <w:numFmt w:val="bullet"/>
+      <w:lvlText w:val=""/>
+      <w:lvlJc w:val="left"/>
+      <w:pPr>
+        <w:ind w:left="5040" w:hanging="360"/>
+      </w:pPr>
+      <w:rPr>
+        <w:rFonts w:ascii="Symbol" w:hAnsi="Symbol" w:hint="default"/>
+      </w:rPr>
+    </w:lvl>
+    <w:lvl w:ilvl="7" w:tplc="20090003" w:tentative="1">
+      <w:start w:val="1"/>
+      <w:numFmt w:val="bullet"/>
+      <w:lvlText w:val="o"/>
+      <w:lvlJc w:val="left"/>
+      <w:pPr>
+        <w:ind w:left="5760" w:hanging="360"/>
+      </w:pPr>
+      <w:rPr>
+        <w:rFonts w:ascii="Courier New" w:hAnsi="Courier New" w:cs="Courier New" w:hint="default"/>
+      </w:rPr>
+    </w:lvl>
+    <w:lvl w:ilvl="8" w:tplc="20090005" w:tentative="1">
+      <w:start w:val="1"/>
+      <w:numFmt w:val="bullet"/>
+      <w:lvlText w:val=""/>
+      <w:lvlJc w:val="left"/>
+      <w:pPr>
+        <w:ind w:left="6480" w:hanging="360"/>
+      </w:pPr>
+      <w:rPr>
+        <w:rFonts w:ascii="Wingdings" w:hAnsi="Wingdings" w:hint="default"/>
+      </w:rPr>
+    </w:lvl>
+  </w:abstractNum>
+  <w:abstractNum w:abstractNumId="1">
     <w:nsid w:val="339222E1"/>
     <w:multiLevelType w:val="multilevel"/>
     <w:tmpl w:val="016A9444"/>
@@ -1642,10 +4277,156 @@
       </w:rPr>
     </w:lvl>
   </w:abstractNum>
-  <w:abstractNum w:abstractNumId="1">
+  <w:abstractNum w:abstractNumId="2">
     <w:nsid w:val="60F7393E"/>
     <w:multiLevelType w:val="multilevel"/>
-    <w:tmpl w:val="5DB8D18E"/>
+    <w:tmpl w:val="A9C460DE"/>
+    <w:lvl w:ilvl="0">
+      <w:start w:val="1"/>
+      <w:numFmt w:val="bullet"/>
+      <w:lvlText w:val=""/>
+      <w:lvlJc w:val="left"/>
+      <w:pPr>
+        <w:tabs>
+          <w:tab w:val="num" w:pos="720"/>
+        </w:tabs>
+        <w:ind w:left="720" w:hanging="360"/>
+      </w:pPr>
+      <w:rPr>
+        <w:rFonts w:ascii="Symbol" w:hAnsi="Symbol" w:hint="default"/>
+        <w:sz w:val="20"/>
+      </w:rPr>
+    </w:lvl>
+    <w:lvl w:ilvl="1">
+      <w:start w:val="1"/>
+      <w:numFmt w:val="lowerLetter"/>
+      <w:lvlText w:val="%2)"/>
+      <w:lvlJc w:val="left"/>
+      <w:pPr>
+        <w:ind w:left="1440" w:hanging="360"/>
+      </w:pPr>
+      <w:rPr>
+        <w:rFonts w:ascii="MS Reference Sans Serif" w:hAnsi="MS Reference Sans Serif" w:hint="default"/>
+        <w:sz w:val="20"/>
+      </w:rPr>
+    </w:lvl>
+    <w:lvl w:ilvl="2" w:tentative="1">
+      <w:start w:val="1"/>
+      <w:numFmt w:val="bullet"/>
+      <w:lvlText w:val=""/>
+      <w:lvlJc w:val="left"/>
+      <w:pPr>
+        <w:tabs>
+          <w:tab w:val="num" w:pos="2160"/>
+        </w:tabs>
+        <w:ind w:left="2160" w:hanging="360"/>
+      </w:pPr>
+      <w:rPr>
+        <w:rFonts w:ascii="Wingdings" w:hAnsi="Wingdings" w:hint="default"/>
+        <w:sz w:val="20"/>
+      </w:rPr>
+    </w:lvl>
+    <w:lvl w:ilvl="3" w:tentative="1">
+      <w:start w:val="1"/>
+      <w:numFmt w:val="bullet"/>
+      <w:lvlText w:val=""/>
+      <w:lvlJc w:val="left"/>
+      <w:pPr>
+        <w:tabs>
+          <w:tab w:val="num" w:pos="2880"/>
+        </w:tabs>
+        <w:ind w:left="2880" w:hanging="360"/>
+      </w:pPr>
+      <w:rPr>
+        <w:rFonts w:ascii="Wingdings" w:hAnsi="Wingdings" w:hint="default"/>
+        <w:sz w:val="20"/>
+      </w:rPr>
+    </w:lvl>
+    <w:lvl w:ilvl="4" w:tentative="1">
+      <w:start w:val="1"/>
+      <w:numFmt w:val="bullet"/>
+      <w:lvlText w:val=""/>
+      <w:lvlJc w:val="left"/>
+      <w:pPr>
+        <w:tabs>
+          <w:tab w:val="num" w:pos="3600"/>
+        </w:tabs>
+        <w:ind w:left="3600" w:hanging="360"/>
+      </w:pPr>
+      <w:rPr>
+        <w:rFonts w:ascii="Wingdings" w:hAnsi="Wingdings" w:hint="default"/>
+        <w:sz w:val="20"/>
+      </w:rPr>
+    </w:lvl>
+    <w:lvl w:ilvl="5" w:tentative="1">
+      <w:start w:val="1"/>
+      <w:numFmt w:val="bullet"/>
+      <w:lvlText w:val=""/>
+      <w:lvlJc w:val="left"/>
+      <w:pPr>
+        <w:tabs>
+          <w:tab w:val="num" w:pos="4320"/>
+        </w:tabs>
+        <w:ind w:left="4320" w:hanging="360"/>
+      </w:pPr>
+      <w:rPr>
+        <w:rFonts w:ascii="Wingdings" w:hAnsi="Wingdings" w:hint="default"/>
+        <w:sz w:val="20"/>
+      </w:rPr>
+    </w:lvl>
+    <w:lvl w:ilvl="6" w:tentative="1">
+      <w:start w:val="1"/>
+      <w:numFmt w:val="bullet"/>
+      <w:lvlText w:val=""/>
+      <w:lvlJc w:val="left"/>
+      <w:pPr>
+        <w:tabs>
+          <w:tab w:val="num" w:pos="5040"/>
+        </w:tabs>
+        <w:ind w:left="5040" w:hanging="360"/>
+      </w:pPr>
+      <w:rPr>
+        <w:rFonts w:ascii="Wingdings" w:hAnsi="Wingdings" w:hint="default"/>
+        <w:sz w:val="20"/>
+      </w:rPr>
+    </w:lvl>
+    <w:lvl w:ilvl="7" w:tentative="1">
+      <w:start w:val="1"/>
+      <w:numFmt w:val="bullet"/>
+      <w:lvlText w:val=""/>
+      <w:lvlJc w:val="left"/>
+      <w:pPr>
+        <w:tabs>
+          <w:tab w:val="num" w:pos="5760"/>
+        </w:tabs>
+        <w:ind w:left="5760" w:hanging="360"/>
+      </w:pPr>
+      <w:rPr>
+        <w:rFonts w:ascii="Wingdings" w:hAnsi="Wingdings" w:hint="default"/>
+        <w:sz w:val="20"/>
+      </w:rPr>
+    </w:lvl>
+    <w:lvl w:ilvl="8" w:tentative="1">
+      <w:start w:val="1"/>
+      <w:numFmt w:val="bullet"/>
+      <w:lvlText w:val=""/>
+      <w:lvlJc w:val="left"/>
+      <w:pPr>
+        <w:tabs>
+          <w:tab w:val="num" w:pos="6480"/>
+        </w:tabs>
+        <w:ind w:left="6480" w:hanging="360"/>
+      </w:pPr>
+      <w:rPr>
+        <w:rFonts w:ascii="Wingdings" w:hAnsi="Wingdings" w:hint="default"/>
+        <w:sz w:val="20"/>
+      </w:rPr>
+    </w:lvl>
+  </w:abstractNum>
+  <w:abstractNum w:abstractNumId="3">
+    <w:nsid w:val="62481F9A"/>
+    <w:multiLevelType w:val="multilevel"/>
+    <w:tmpl w:val="FE469076"/>
     <w:lvl w:ilvl="0">
       <w:start w:val="1"/>
       <w:numFmt w:val="bullet"/>
@@ -1791,163 +4572,17 @@
       </w:rPr>
     </w:lvl>
   </w:abstractNum>
-  <w:abstractNum w:abstractNumId="2">
-    <w:nsid w:val="62481F9A"/>
-    <w:multiLevelType w:val="multilevel"/>
-    <w:tmpl w:val="FE469076"/>
-    <w:lvl w:ilvl="0">
-      <w:start w:val="1"/>
-      <w:numFmt w:val="bullet"/>
-      <w:lvlText w:val=""/>
-      <w:lvlJc w:val="left"/>
-      <w:pPr>
-        <w:tabs>
-          <w:tab w:val="num" w:pos="720"/>
-        </w:tabs>
-        <w:ind w:left="720" w:hanging="360"/>
-      </w:pPr>
-      <w:rPr>
-        <w:rFonts w:ascii="Symbol" w:hAnsi="Symbol" w:hint="default"/>
-        <w:sz w:val="20"/>
-      </w:rPr>
-    </w:lvl>
-    <w:lvl w:ilvl="1" w:tentative="1">
-      <w:start w:val="1"/>
-      <w:numFmt w:val="bullet"/>
-      <w:lvlText w:val="o"/>
-      <w:lvlJc w:val="left"/>
-      <w:pPr>
-        <w:tabs>
-          <w:tab w:val="num" w:pos="1440"/>
-        </w:tabs>
-        <w:ind w:left="1440" w:hanging="360"/>
-      </w:pPr>
-      <w:rPr>
-        <w:rFonts w:ascii="Courier New" w:hAnsi="Courier New" w:hint="default"/>
-        <w:sz w:val="20"/>
-      </w:rPr>
-    </w:lvl>
-    <w:lvl w:ilvl="2" w:tentative="1">
-      <w:start w:val="1"/>
-      <w:numFmt w:val="bullet"/>
-      <w:lvlText w:val=""/>
-      <w:lvlJc w:val="left"/>
-      <w:pPr>
-        <w:tabs>
-          <w:tab w:val="num" w:pos="2160"/>
-        </w:tabs>
-        <w:ind w:left="2160" w:hanging="360"/>
-      </w:pPr>
-      <w:rPr>
-        <w:rFonts w:ascii="Wingdings" w:hAnsi="Wingdings" w:hint="default"/>
-        <w:sz w:val="20"/>
-      </w:rPr>
-    </w:lvl>
-    <w:lvl w:ilvl="3" w:tentative="1">
-      <w:start w:val="1"/>
-      <w:numFmt w:val="bullet"/>
-      <w:lvlText w:val=""/>
-      <w:lvlJc w:val="left"/>
-      <w:pPr>
-        <w:tabs>
-          <w:tab w:val="num" w:pos="2880"/>
-        </w:tabs>
-        <w:ind w:left="2880" w:hanging="360"/>
-      </w:pPr>
-      <w:rPr>
-        <w:rFonts w:ascii="Wingdings" w:hAnsi="Wingdings" w:hint="default"/>
-        <w:sz w:val="20"/>
-      </w:rPr>
-    </w:lvl>
-    <w:lvl w:ilvl="4" w:tentative="1">
-      <w:start w:val="1"/>
-      <w:numFmt w:val="bullet"/>
-      <w:lvlText w:val=""/>
-      <w:lvlJc w:val="left"/>
-      <w:pPr>
-        <w:tabs>
-          <w:tab w:val="num" w:pos="3600"/>
-        </w:tabs>
-        <w:ind w:left="3600" w:hanging="360"/>
-      </w:pPr>
-      <w:rPr>
-        <w:rFonts w:ascii="Wingdings" w:hAnsi="Wingdings" w:hint="default"/>
-        <w:sz w:val="20"/>
-      </w:rPr>
-    </w:lvl>
-    <w:lvl w:ilvl="5" w:tentative="1">
-      <w:start w:val="1"/>
-      <w:numFmt w:val="bullet"/>
-      <w:lvlText w:val=""/>
-      <w:lvlJc w:val="left"/>
-      <w:pPr>
-        <w:tabs>
-          <w:tab w:val="num" w:pos="4320"/>
-        </w:tabs>
-        <w:ind w:left="4320" w:hanging="360"/>
-      </w:pPr>
-      <w:rPr>
-        <w:rFonts w:ascii="Wingdings" w:hAnsi="Wingdings" w:hint="default"/>
-        <w:sz w:val="20"/>
-      </w:rPr>
-    </w:lvl>
-    <w:lvl w:ilvl="6" w:tentative="1">
-      <w:start w:val="1"/>
-      <w:numFmt w:val="bullet"/>
-      <w:lvlText w:val=""/>
-      <w:lvlJc w:val="left"/>
-      <w:pPr>
-        <w:tabs>
-          <w:tab w:val="num" w:pos="5040"/>
-        </w:tabs>
-        <w:ind w:left="5040" w:hanging="360"/>
-      </w:pPr>
-      <w:rPr>
-        <w:rFonts w:ascii="Wingdings" w:hAnsi="Wingdings" w:hint="default"/>
-        <w:sz w:val="20"/>
-      </w:rPr>
-    </w:lvl>
-    <w:lvl w:ilvl="7" w:tentative="1">
-      <w:start w:val="1"/>
-      <w:numFmt w:val="bullet"/>
-      <w:lvlText w:val=""/>
-      <w:lvlJc w:val="left"/>
-      <w:pPr>
-        <w:tabs>
-          <w:tab w:val="num" w:pos="5760"/>
-        </w:tabs>
-        <w:ind w:left="5760" w:hanging="360"/>
-      </w:pPr>
-      <w:rPr>
-        <w:rFonts w:ascii="Wingdings" w:hAnsi="Wingdings" w:hint="default"/>
-        <w:sz w:val="20"/>
-      </w:rPr>
-    </w:lvl>
-    <w:lvl w:ilvl="8" w:tentative="1">
-      <w:start w:val="1"/>
-      <w:numFmt w:val="bullet"/>
-      <w:lvlText w:val=""/>
-      <w:lvlJc w:val="left"/>
-      <w:pPr>
-        <w:tabs>
-          <w:tab w:val="num" w:pos="6480"/>
-        </w:tabs>
-        <w:ind w:left="6480" w:hanging="360"/>
-      </w:pPr>
-      <w:rPr>
-        <w:rFonts w:ascii="Wingdings" w:hAnsi="Wingdings" w:hint="default"/>
-        <w:sz w:val="20"/>
-      </w:rPr>
-    </w:lvl>
-  </w:abstractNum>
   <w:num w:numId="1">
-    <w:abstractNumId w:val="0"/>
+    <w:abstractNumId w:val="1"/>
   </w:num>
   <w:num w:numId="2">
+    <w:abstractNumId w:val="3"/>
+  </w:num>
+  <w:num w:numId="3">
     <w:abstractNumId w:val="2"/>
   </w:num>
-  <w:num w:numId="3">
-    <w:abstractNumId w:val="1"/>
+  <w:num w:numId="4">
+    <w:abstractNumId w:val="0"/>
   </w:num>
 </w:numbering>
 </file>
@@ -2168,6 +4803,17 @@
       <w:b/>
       <w:bCs/>
     </w:rPr>
+  </w:style>
+  <w:style w:type="paragraph" w:styleId="ListParagraph">
+    <w:name w:val="List Paragraph"/>
+    <w:basedOn w:val="Normal"/>
+    <w:uiPriority w:val="34"/>
+    <w:qFormat/>
+    <w:rsid w:val="00C623E9"/>
+    <w:pPr>
+      <w:ind w:left="720"/>
+      <w:contextualSpacing/>
+    </w:pPr>
   </w:style>
 </w:styles>
 </file>

</xml_diff>